<commit_message>
Starting to find other model passive parameters
</commit_message>
<xml_diff>
--- a/01_Thesis/Methods.docx
+++ b/01_Thesis/Methods.docx
@@ -630,7 +630,7 @@
           </w:tcPr>
           <w:p>
             <w:r>
-              <w:t>KCC2 leak conductance</w:t>
+              <w:t>KCC2 conductance</w:t>
             </w:r>
           </w:p>
         </w:tc>
@@ -8365,10 +8365,16 @@
         <w:t xml:space="preserve"> the membrane space constant, </w:t>
       </w:r>
       <w:r>
-        <w:t xml:space="preserve">is defined as the distance for the membrane voltage to reach 63% of its initial value. </w:t>
-      </w:r>
-      <w:r>
-        <w:t>Lambda is determined by the diameter (d), membrane resistance (R</w:t>
+        <w:t xml:space="preserve">is defined as the distance for the membrane voltage to reach </w:t>
+      </w:r>
+      <w:r>
+        <w:t>2/3</w:t>
+      </w:r>
+      <w:r>
+        <w:t xml:space="preserve"> of its initial value. </w:t>
+      </w:r>
+      <w:r>
+        <w:t>Lambda is determined by the membrane resistance (R</w:t>
       </w:r>
       <w:r>
         <w:rPr>
@@ -8386,7 +8392,7 @@
         <w:t>i</w:t>
       </w:r>
       <w:r>
-        <w:t>). Here one may predict that impermeant anion fluxes might change the internal (axial) resistance and the diameter of the axon.</w:t>
+        <w:t>). Here one may predict that impermeant anion fluxes might change the internal (axial) resistance.</w:t>
       </w:r>
     </w:p>
     <w:p>
@@ -8434,24 +8440,6 @@
                   </m:ctrlPr>
                 </m:fPr>
                 <m:num>
-                  <m:r>
-                    <w:rPr>
-                      <w:rFonts w:ascii="Cambria Math"/>
-                    </w:rPr>
-                    <m:t xml:space="preserve">d </m:t>
-                  </m:r>
-                  <m:r>
-                    <w:rPr>
-                      <w:rFonts w:ascii="Cambria Math" w:hAnsi="Cambria Math"/>
-                    </w:rPr>
-                    <m:t>×</m:t>
-                  </m:r>
-                  <m:r>
-                    <w:rPr>
-                      <w:rFonts w:ascii="Cambria Math"/>
-                    </w:rPr>
-                    <m:t xml:space="preserve"> </m:t>
-                  </m:r>
                   <m:sSub>
                     <m:sSubPr>
                       <m:ctrlPr>
@@ -8480,12 +8468,6 @@
                   </m:sSub>
                 </m:num>
                 <m:den>
-                  <m:r>
-                    <w:rPr>
-                      <w:rFonts w:ascii="Cambria Math"/>
-                    </w:rPr>
-                    <m:t>4</m:t>
-                  </m:r>
                   <m:sSub>
                     <m:sSubPr>
                       <m:ctrlPr>
@@ -8528,6 +8510,1809 @@
         <w:t>2.2.6 Current injection</w:t>
       </w:r>
     </w:p>
+    <w:p/>
+    <w:p>
+      <w:pPr>
+        <w:pStyle w:val="ListParagraph"/>
+        <w:numPr>
+          <w:ilvl w:val="0"/>
+          <w:numId w:val="2"/>
+        </w:numPr>
+      </w:pPr>
+      <w:r>
+        <w:t>In our multicompartment model we have a setup of 9 compartments each with a length of 10</w:t>
+      </w:r>
+      <w:r>
+        <w:rPr>
+          <w:rFonts w:cs="Times New Roman"/>
+        </w:rPr>
+        <w:t>µm, thus the total length is 90µm.</w:t>
+      </w:r>
+    </w:p>
+    <w:p>
+      <w:pPr>
+        <w:pStyle w:val="ListParagraph"/>
+        <w:numPr>
+          <w:ilvl w:val="0"/>
+          <w:numId w:val="2"/>
+        </w:numPr>
+      </w:pPr>
+      <w:r>
+        <w:rPr>
+          <w:rFonts w:cs="Times New Roman"/>
+        </w:rPr>
+        <w:t xml:space="preserve">Should we want an incoming current to decay to </w:t>
+      </w:r>
+      <w:r>
+        <w:rPr>
+          <w:rFonts w:cs="Times New Roman"/>
+        </w:rPr>
+        <w:t>2/3</w:t>
+      </w:r>
+      <w:r>
+        <w:rPr>
+          <w:rFonts w:cs="Times New Roman"/>
+        </w:rPr>
+        <w:t xml:space="preserve"> of its value at 30µm we need a length constant of 60µm</w:t>
+      </w:r>
+    </w:p>
+    <w:p>
+      <w:pPr>
+        <w:pStyle w:val="ListParagraph"/>
+        <w:numPr>
+          <w:ilvl w:val="0"/>
+          <w:numId w:val="2"/>
+        </w:numPr>
+      </w:pPr>
+      <w:r>
+        <w:rPr>
+          <w:rFonts w:cs="Times New Roman"/>
+        </w:rPr>
+        <w:t xml:space="preserve">The membrane resistance is the inverse of the sum of the leak channel conductances. In our setup this gives us </w:t>
+      </w:r>
+      <w:r>
+        <w:rPr>
+          <w:rFonts w:cs="Times New Roman"/>
+        </w:rPr>
+        <w:t xml:space="preserve">an </w:t>
+      </w:r>
+      <w:r>
+        <w:t>R</w:t>
+      </w:r>
+      <w:r>
+        <w:rPr>
+          <w:vertAlign w:val="subscript"/>
+        </w:rPr>
+        <w:t>m</w:t>
+      </w:r>
+      <w:r>
+        <w:rPr>
+          <w:vertAlign w:val="subscript"/>
+        </w:rPr>
+        <w:t xml:space="preserve"> </w:t>
+      </w:r>
+      <w:r>
+        <w:t>of 1</w:t>
+      </w:r>
+      <w:r>
+        <w:t>3</w:t>
+      </w:r>
+      <w:r>
+        <w:t xml:space="preserve">000 </w:t>
+      </w:r>
+      <w:r>
+        <w:rPr>
+          <w:rFonts w:cs="Times New Roman"/>
+        </w:rPr>
+        <w:t>Ω</w:t>
+      </w:r>
+      <w:r>
+        <w:t>.cm</w:t>
+      </w:r>
+      <w:r>
+        <w:rPr>
+          <w:vertAlign w:val="superscript"/>
+        </w:rPr>
+        <w:t xml:space="preserve">-2 </w:t>
+      </w:r>
+      <w:r>
+        <w:t>.</w:t>
+      </w:r>
+    </w:p>
+    <w:p>
+      <w:pPr>
+        <w:pStyle w:val="ListParagraph"/>
+        <w:numPr>
+          <w:ilvl w:val="0"/>
+          <w:numId w:val="2"/>
+        </w:numPr>
+      </w:pPr>
+      <w:r>
+        <w:t xml:space="preserve">Substituting into the space constant formula we arrive at an </w:t>
+      </w:r>
+      <w:r>
+        <w:t>R</w:t>
+      </w:r>
+      <w:r>
+        <w:rPr>
+          <w:vertAlign w:val="subscript"/>
+        </w:rPr>
+        <w:t>i</w:t>
+      </w:r>
+      <w:r>
+        <w:t xml:space="preserve"> of </w:t>
+      </w:r>
+      <w:r>
+        <w:rPr>
+          <w:vertAlign w:val="superscript"/>
+        </w:rPr>
+        <w:t xml:space="preserve"> </w:t>
+      </w:r>
+      <w:r>
+        <w:t xml:space="preserve">30555.56 </w:t>
+      </w:r>
+      <w:r>
+        <w:rPr>
+          <w:rFonts w:cs="Times New Roman"/>
+        </w:rPr>
+        <w:t>Ω.</w:t>
+      </w:r>
+      <w:r>
+        <w:t>cm</w:t>
+      </w:r>
+    </w:p>
+    <w:p>
+      <w:pPr>
+        <w:pStyle w:val="ListParagraph"/>
+        <w:numPr>
+          <w:ilvl w:val="0"/>
+          <w:numId w:val="2"/>
+        </w:numPr>
+      </w:pPr>
+      <w:r>
+        <w:t xml:space="preserve">We can alter our electrodiffusion diffusion constants to achieve this situation. </w:t>
+      </w:r>
+    </w:p>
+    <w:p>
+      <w:pPr>
+        <w:pStyle w:val="ListParagraph"/>
+        <w:numPr>
+          <w:ilvl w:val="0"/>
+          <w:numId w:val="2"/>
+        </w:numPr>
+      </w:pPr>
+      <w:r>
+        <w:t>Alternatively, we could use the default intracellular resistivity in neuron of 100</w:t>
+      </w:r>
+      <w:r>
+        <w:rPr>
+          <w:rFonts w:cs="Times New Roman"/>
+        </w:rPr>
+        <w:t xml:space="preserve"> </w:t>
+      </w:r>
+      <w:r>
+        <w:rPr>
+          <w:rFonts w:cs="Times New Roman"/>
+        </w:rPr>
+        <w:t>Ω.</w:t>
+      </w:r>
+      <w:r>
+        <w:t>cm</w:t>
+      </w:r>
+      <w:r>
+        <w:t>. This makes the le</w:t>
+      </w:r>
+      <w:r>
+        <w:t>ngth constant 1</w:t>
+      </w:r>
+      <w:r>
+        <w:t>3</w:t>
+      </w:r>
+      <w:r>
+        <w:t>0</w:t>
+      </w:r>
+      <w:r>
+        <w:rPr>
+          <w:rFonts w:cs="Times New Roman"/>
+        </w:rPr>
+        <w:t>µ</w:t>
+      </w:r>
+      <w:r>
+        <w:t>m.</w:t>
+      </w:r>
+    </w:p>
+    <w:p>
+      <w:pPr>
+        <w:pStyle w:val="ListParagraph"/>
+        <w:numPr>
+          <w:ilvl w:val="0"/>
+          <w:numId w:val="2"/>
+        </w:numPr>
+      </w:pPr>
+      <w:r>
+        <w:t xml:space="preserve"> </w:t>
+      </w:r>
+      <w:r>
+        <w:t>We can change the length of our compartments to fit this and then mess with the electrodiffusion constants and try and match it.</w:t>
+      </w:r>
+    </w:p>
+    <w:p>
+      <w:pPr>
+        <w:pStyle w:val="ListParagraph"/>
+        <w:numPr>
+          <w:ilvl w:val="0"/>
+          <w:numId w:val="2"/>
+        </w:numPr>
+      </w:pPr>
+      <w:r>
+        <w:t>Is the membrane resistance the sum of the leak conductances?</w:t>
+      </w:r>
+    </w:p>
+    <w:p/>
+    <w:p/>
+    <w:p>
+      <w:r>
+        <w:lastRenderedPageBreak/>
+        <w:t xml:space="preserve">We reviewed experiments utilizing 3D reconstructions of human pyramidal neurons extracted post brain surgery to establish a basis to compare the time and length constants in our multicompartmental neuron. </w:t>
+      </w:r>
+      <w:r>
+        <w:t xml:space="preserve">We specifically examined the mean diameter and length of terminal apical dendrites as well as their passive electrical properties. </w:t>
+      </w:r>
+      <w:r>
+        <w:t xml:space="preserve">A summary of the </w:t>
+      </w:r>
+      <w:r>
+        <w:t xml:space="preserve">dendritic properties </w:t>
+      </w:r>
+      <w:r>
+        <w:t>is</w:t>
+      </w:r>
+      <w:r>
+        <w:t xml:space="preserve"> shown </w:t>
+      </w:r>
+      <w:r>
+        <w:t>in the table below:</w:t>
+      </w:r>
+    </w:p>
+    <w:p/>
+    <w:tbl>
+      <w:tblPr>
+        <w:tblStyle w:val="TableGrid"/>
+        <w:tblW w:w="0" w:type="auto"/>
+        <w:tblLook w:val="04A0" w:firstRow="1" w:lastRow="0" w:firstColumn="1" w:lastColumn="0" w:noHBand="0" w:noVBand="1"/>
+      </w:tblPr>
+      <w:tblGrid>
+        <w:gridCol w:w="969"/>
+        <w:gridCol w:w="922"/>
+        <w:gridCol w:w="930"/>
+        <w:gridCol w:w="886"/>
+        <w:gridCol w:w="886"/>
+        <w:gridCol w:w="721"/>
+        <w:gridCol w:w="921"/>
+        <w:gridCol w:w="890"/>
+        <w:gridCol w:w="1036"/>
+        <w:gridCol w:w="855"/>
+      </w:tblGrid>
+      <w:tr>
+        <w:tc>
+          <w:tcPr>
+            <w:tcW w:w="1095" w:type="dxa"/>
+          </w:tcPr>
+          <w:p>
+            <w:pPr>
+              <w:rPr>
+                <w:b/>
+                <w:bCs/>
+                <w:sz w:val="18"/>
+                <w:szCs w:val="16"/>
+              </w:rPr>
+            </w:pPr>
+            <w:r>
+              <w:rPr>
+                <w:b/>
+                <w:bCs/>
+                <w:sz w:val="18"/>
+                <w:szCs w:val="16"/>
+              </w:rPr>
+              <w:t>Neuron type</w:t>
+            </w:r>
+          </w:p>
+        </w:tc>
+        <w:tc>
+          <w:tcPr>
+            <w:tcW w:w="1014" w:type="dxa"/>
+          </w:tcPr>
+          <w:p>
+            <w:pPr>
+              <w:rPr>
+                <w:b/>
+                <w:bCs/>
+                <w:sz w:val="18"/>
+                <w:szCs w:val="16"/>
+              </w:rPr>
+            </w:pPr>
+            <w:r>
+              <w:rPr>
+                <w:b/>
+                <w:bCs/>
+                <w:sz w:val="18"/>
+                <w:szCs w:val="16"/>
+              </w:rPr>
+              <w:t>Mean diameter (</w:t>
+            </w:r>
+            <w:r>
+              <w:rPr>
+                <w:rFonts w:cs="Times New Roman"/>
+                <w:b/>
+                <w:bCs/>
+                <w:sz w:val="18"/>
+                <w:szCs w:val="16"/>
+              </w:rPr>
+              <w:t>µ</w:t>
+            </w:r>
+            <w:r>
+              <w:rPr>
+                <w:b/>
+                <w:bCs/>
+                <w:sz w:val="18"/>
+                <w:szCs w:val="16"/>
+              </w:rPr>
+              <w:t>m)</w:t>
+            </w:r>
+          </w:p>
+        </w:tc>
+        <w:tc>
+          <w:tcPr>
+            <w:tcW w:w="1010" w:type="dxa"/>
+          </w:tcPr>
+          <w:p>
+            <w:pPr>
+              <w:rPr>
+                <w:b/>
+                <w:bCs/>
+                <w:sz w:val="18"/>
+                <w:szCs w:val="16"/>
+              </w:rPr>
+            </w:pPr>
+            <w:r>
+              <w:rPr>
+                <w:b/>
+                <w:bCs/>
+                <w:sz w:val="18"/>
+                <w:szCs w:val="16"/>
+              </w:rPr>
+              <w:t>Mean length of terminal branches (</w:t>
+            </w:r>
+            <w:r>
+              <w:rPr>
+                <w:rFonts w:cs="Times New Roman"/>
+                <w:b/>
+                <w:bCs/>
+                <w:sz w:val="18"/>
+                <w:szCs w:val="16"/>
+              </w:rPr>
+              <w:t>µ</w:t>
+            </w:r>
+            <w:r>
+              <w:rPr>
+                <w:b/>
+                <w:bCs/>
+                <w:sz w:val="18"/>
+                <w:szCs w:val="16"/>
+              </w:rPr>
+              <w:t>m)</w:t>
+            </w:r>
+          </w:p>
+        </w:tc>
+        <w:tc>
+          <w:tcPr>
+            <w:tcW w:w="999" w:type="dxa"/>
+          </w:tcPr>
+          <w:p>
+            <w:pPr>
+              <w:rPr>
+                <w:b/>
+                <w:bCs/>
+                <w:sz w:val="18"/>
+                <w:szCs w:val="16"/>
+              </w:rPr>
+            </w:pPr>
+            <w:r>
+              <w:rPr>
+                <w:b/>
+                <w:bCs/>
+                <w:sz w:val="18"/>
+                <w:szCs w:val="16"/>
+              </w:rPr>
+              <w:t>Time constant (ms)</w:t>
+            </w:r>
+          </w:p>
+        </w:tc>
+        <w:tc>
+          <w:tcPr>
+            <w:tcW w:w="1001" w:type="dxa"/>
+          </w:tcPr>
+          <w:p>
+            <w:pPr>
+              <w:rPr>
+                <w:b/>
+                <w:bCs/>
+                <w:sz w:val="18"/>
+                <w:szCs w:val="16"/>
+              </w:rPr>
+            </w:pPr>
+            <w:r>
+              <w:rPr>
+                <w:b/>
+                <w:bCs/>
+                <w:sz w:val="18"/>
+                <w:szCs w:val="16"/>
+              </w:rPr>
+              <w:t xml:space="preserve">Length constant </w:t>
+            </w:r>
+            <w:r>
+              <w:rPr>
+                <w:b/>
+                <w:bCs/>
+                <w:sz w:val="18"/>
+                <w:szCs w:val="16"/>
+              </w:rPr>
+              <w:t>(</w:t>
+            </w:r>
+            <w:r>
+              <w:rPr>
+                <w:rFonts w:cs="Times New Roman"/>
+                <w:b/>
+                <w:bCs/>
+                <w:sz w:val="18"/>
+                <w:szCs w:val="16"/>
+              </w:rPr>
+              <w:t>µ</w:t>
+            </w:r>
+            <w:r>
+              <w:rPr>
+                <w:b/>
+                <w:bCs/>
+                <w:sz w:val="18"/>
+                <w:szCs w:val="16"/>
+              </w:rPr>
+              <w:t>m)</w:t>
+            </w:r>
+          </w:p>
+        </w:tc>
+        <w:tc>
+          <w:tcPr>
+            <w:tcW w:w="783" w:type="dxa"/>
+          </w:tcPr>
+          <w:p>
+            <w:pPr>
+              <w:rPr>
+                <w:b/>
+                <w:bCs/>
+                <w:sz w:val="18"/>
+                <w:szCs w:val="16"/>
+              </w:rPr>
+            </w:pPr>
+            <w:r>
+              <w:rPr>
+                <w:b/>
+                <w:bCs/>
+                <w:sz w:val="18"/>
+                <w:szCs w:val="16"/>
+              </w:rPr>
+              <w:t>R</w:t>
+            </w:r>
+            <w:r>
+              <w:rPr>
+                <w:b/>
+                <w:bCs/>
+                <w:sz w:val="18"/>
+                <w:szCs w:val="16"/>
+                <w:vertAlign w:val="subscript"/>
+              </w:rPr>
+              <w:t xml:space="preserve">i </w:t>
+            </w:r>
+            <w:r>
+              <w:rPr>
+                <w:b/>
+                <w:bCs/>
+                <w:sz w:val="18"/>
+                <w:szCs w:val="16"/>
+              </w:rPr>
+              <w:t>(</w:t>
+            </w:r>
+            <w:r>
+              <w:rPr>
+                <w:rFonts w:cs="Times New Roman"/>
+                <w:b/>
+                <w:bCs/>
+                <w:sz w:val="18"/>
+                <w:szCs w:val="16"/>
+              </w:rPr>
+              <w:t>Ω</w:t>
+            </w:r>
+            <w:r>
+              <w:rPr>
+                <w:b/>
+                <w:bCs/>
+                <w:sz w:val="18"/>
+                <w:szCs w:val="16"/>
+              </w:rPr>
+              <w:t>cm)</w:t>
+            </w:r>
+          </w:p>
+        </w:tc>
+        <w:tc>
+          <w:tcPr>
+            <w:tcW w:w="544" w:type="dxa"/>
+          </w:tcPr>
+          <w:p>
+            <w:pPr>
+              <w:rPr>
+                <w:b/>
+                <w:bCs/>
+                <w:sz w:val="18"/>
+                <w:szCs w:val="16"/>
+                <w:vertAlign w:val="subscript"/>
+              </w:rPr>
+            </w:pPr>
+            <w:r>
+              <w:rPr>
+                <w:b/>
+                <w:bCs/>
+                <w:sz w:val="18"/>
+                <w:szCs w:val="16"/>
+              </w:rPr>
+              <w:t>R</w:t>
+            </w:r>
+            <w:r>
+              <w:rPr>
+                <w:b/>
+                <w:bCs/>
+                <w:sz w:val="18"/>
+                <w:szCs w:val="16"/>
+                <w:vertAlign w:val="subscript"/>
+              </w:rPr>
+              <w:t>m</w:t>
+            </w:r>
+          </w:p>
+          <w:p>
+            <w:pPr>
+              <w:rPr>
+                <w:b/>
+                <w:bCs/>
+                <w:sz w:val="18"/>
+                <w:szCs w:val="16"/>
+                <w:vertAlign w:val="subscript"/>
+              </w:rPr>
+            </w:pPr>
+            <w:r>
+              <w:rPr>
+                <w:b/>
+                <w:bCs/>
+                <w:sz w:val="18"/>
+                <w:szCs w:val="16"/>
+              </w:rPr>
+              <w:t>(</w:t>
+            </w:r>
+            <w:r>
+              <w:rPr>
+                <w:rFonts w:cs="Times New Roman"/>
+                <w:b/>
+                <w:bCs/>
+                <w:sz w:val="18"/>
+                <w:szCs w:val="16"/>
+              </w:rPr>
+              <w:t>Ω</w:t>
+            </w:r>
+            <w:r>
+              <w:rPr>
+                <w:b/>
+                <w:bCs/>
+                <w:sz w:val="18"/>
+                <w:szCs w:val="16"/>
+              </w:rPr>
+              <w:t>cm</w:t>
+            </w:r>
+            <w:r>
+              <w:rPr>
+                <w:b/>
+                <w:bCs/>
+                <w:sz w:val="18"/>
+                <w:szCs w:val="16"/>
+                <w:vertAlign w:val="superscript"/>
+              </w:rPr>
+              <w:t>2</w:t>
+            </w:r>
+            <w:r>
+              <w:rPr>
+                <w:b/>
+                <w:bCs/>
+                <w:sz w:val="18"/>
+                <w:szCs w:val="16"/>
+              </w:rPr>
+              <w:t>)</w:t>
+            </w:r>
+          </w:p>
+        </w:tc>
+        <w:tc>
+          <w:tcPr>
+            <w:tcW w:w="870" w:type="dxa"/>
+          </w:tcPr>
+          <w:p>
+            <w:pPr>
+              <w:rPr>
+                <w:b/>
+                <w:bCs/>
+                <w:sz w:val="18"/>
+                <w:szCs w:val="16"/>
+              </w:rPr>
+            </w:pPr>
+            <w:r>
+              <w:rPr>
+                <w:b/>
+                <w:bCs/>
+                <w:sz w:val="18"/>
+                <w:szCs w:val="16"/>
+              </w:rPr>
+              <w:t>C</w:t>
+            </w:r>
+            <w:r>
+              <w:rPr>
+                <w:b/>
+                <w:bCs/>
+                <w:sz w:val="18"/>
+                <w:szCs w:val="16"/>
+                <w:vertAlign w:val="subscript"/>
+              </w:rPr>
+              <w:t>m</w:t>
+            </w:r>
+            <w:r>
+              <w:rPr>
+                <w:b/>
+                <w:bCs/>
+                <w:sz w:val="18"/>
+                <w:szCs w:val="16"/>
+                <w:vertAlign w:val="subscript"/>
+              </w:rPr>
+              <w:t xml:space="preserve"> </w:t>
+            </w:r>
+            <w:r>
+              <w:rPr>
+                <w:b/>
+                <w:bCs/>
+                <w:sz w:val="18"/>
+                <w:szCs w:val="16"/>
+              </w:rPr>
+              <w:t>(</w:t>
+            </w:r>
+            <w:r>
+              <w:rPr>
+                <w:rFonts w:cs="Times New Roman"/>
+                <w:b/>
+                <w:bCs/>
+                <w:sz w:val="18"/>
+                <w:szCs w:val="16"/>
+              </w:rPr>
+              <w:t>µ</w:t>
+            </w:r>
+            <w:r>
+              <w:rPr>
+                <w:rFonts w:cs="Times New Roman"/>
+                <w:b/>
+                <w:bCs/>
+                <w:sz w:val="18"/>
+                <w:szCs w:val="16"/>
+              </w:rPr>
+              <w:t>F/cm</w:t>
+            </w:r>
+            <w:r>
+              <w:rPr>
+                <w:rFonts w:cs="Times New Roman"/>
+                <w:b/>
+                <w:bCs/>
+                <w:sz w:val="18"/>
+                <w:szCs w:val="16"/>
+                <w:vertAlign w:val="superscript"/>
+              </w:rPr>
+              <w:t>2</w:t>
+            </w:r>
+            <w:r>
+              <w:rPr>
+                <w:rFonts w:cs="Times New Roman"/>
+                <w:b/>
+                <w:bCs/>
+                <w:sz w:val="18"/>
+                <w:szCs w:val="16"/>
+              </w:rPr>
+              <w:t>)</w:t>
+            </w:r>
+          </w:p>
+        </w:tc>
+        <w:tc>
+          <w:tcPr>
+            <w:tcW w:w="732" w:type="dxa"/>
+          </w:tcPr>
+          <w:p>
+            <w:pPr>
+              <w:rPr>
+                <w:b/>
+                <w:bCs/>
+                <w:sz w:val="18"/>
+                <w:szCs w:val="16"/>
+              </w:rPr>
+            </w:pPr>
+            <w:r>
+              <w:rPr>
+                <w:b/>
+                <w:bCs/>
+                <w:sz w:val="18"/>
+                <w:szCs w:val="16"/>
+              </w:rPr>
+              <w:t>Mean threshold current for spike generation (pA)</w:t>
+            </w:r>
+          </w:p>
+        </w:tc>
+        <w:tc>
+          <w:tcPr>
+            <w:tcW w:w="968" w:type="dxa"/>
+          </w:tcPr>
+          <w:p>
+            <w:pPr>
+              <w:rPr>
+                <w:b/>
+                <w:bCs/>
+                <w:sz w:val="18"/>
+                <w:szCs w:val="16"/>
+              </w:rPr>
+            </w:pPr>
+            <w:r>
+              <w:rPr>
+                <w:b/>
+                <w:bCs/>
+                <w:sz w:val="18"/>
+                <w:szCs w:val="16"/>
+              </w:rPr>
+              <w:t>Source</w:t>
+            </w:r>
+          </w:p>
+        </w:tc>
+      </w:tr>
+      <w:tr>
+        <w:tc>
+          <w:tcPr>
+            <w:tcW w:w="1095" w:type="dxa"/>
+          </w:tcPr>
+          <w:p>
+            <w:pPr>
+              <w:rPr>
+                <w:sz w:val="18"/>
+                <w:szCs w:val="16"/>
+              </w:rPr>
+            </w:pPr>
+            <w:r>
+              <w:rPr>
+                <w:sz w:val="18"/>
+                <w:szCs w:val="16"/>
+              </w:rPr>
+              <w:t>H</w:t>
+            </w:r>
+            <w:r>
+              <w:rPr>
+                <w:sz w:val="18"/>
+                <w:szCs w:val="16"/>
+              </w:rPr>
+              <w:t>L2</w:t>
+            </w:r>
+            <w:r>
+              <w:rPr>
+                <w:sz w:val="18"/>
+                <w:szCs w:val="16"/>
+              </w:rPr>
+              <w:t>/</w:t>
+            </w:r>
+            <w:r>
+              <w:rPr>
+                <w:sz w:val="18"/>
+                <w:szCs w:val="16"/>
+              </w:rPr>
+              <w:t>3 pyramidal neurons</w:t>
+            </w:r>
+            <w:r>
+              <w:rPr>
+                <w:sz w:val="18"/>
+                <w:szCs w:val="16"/>
+              </w:rPr>
+              <w:t xml:space="preserve"> in temporal cortex</w:t>
+            </w:r>
+          </w:p>
+        </w:tc>
+        <w:tc>
+          <w:tcPr>
+            <w:tcW w:w="1014" w:type="dxa"/>
+          </w:tcPr>
+          <w:p>
+            <w:pPr>
+              <w:rPr>
+                <w:sz w:val="18"/>
+                <w:szCs w:val="16"/>
+              </w:rPr>
+            </w:pPr>
+            <w:r>
+              <w:rPr>
+                <w:sz w:val="18"/>
+                <w:szCs w:val="16"/>
+              </w:rPr>
+              <w:t>0.78</w:t>
+            </w:r>
+          </w:p>
+        </w:tc>
+        <w:tc>
+          <w:tcPr>
+            <w:tcW w:w="1010" w:type="dxa"/>
+          </w:tcPr>
+          <w:p>
+            <w:pPr>
+              <w:rPr>
+                <w:sz w:val="18"/>
+                <w:szCs w:val="16"/>
+              </w:rPr>
+            </w:pPr>
+            <w:r>
+              <w:rPr>
+                <w:sz w:val="18"/>
+                <w:szCs w:val="16"/>
+              </w:rPr>
+              <w:t>162.31</w:t>
+            </w:r>
+          </w:p>
+        </w:tc>
+        <w:tc>
+          <w:tcPr>
+            <w:tcW w:w="999" w:type="dxa"/>
+          </w:tcPr>
+          <w:p>
+            <w:pPr>
+              <w:rPr>
+                <w:sz w:val="18"/>
+                <w:szCs w:val="16"/>
+              </w:rPr>
+            </w:pPr>
+            <w:r>
+              <w:rPr>
+                <w:sz w:val="18"/>
+                <w:szCs w:val="16"/>
+              </w:rPr>
+              <w:t>12.03</w:t>
+            </w:r>
+          </w:p>
+        </w:tc>
+        <w:tc>
+          <w:tcPr>
+            <w:tcW w:w="1001" w:type="dxa"/>
+          </w:tcPr>
+          <w:p>
+            <w:pPr>
+              <w:rPr>
+                <w:sz w:val="18"/>
+                <w:szCs w:val="16"/>
+              </w:rPr>
+            </w:pPr>
+            <w:r>
+              <w:rPr>
+                <w:sz w:val="18"/>
+                <w:szCs w:val="16"/>
+              </w:rPr>
+              <w:t>163.94</w:t>
+            </w:r>
+          </w:p>
+        </w:tc>
+        <w:tc>
+          <w:tcPr>
+            <w:tcW w:w="783" w:type="dxa"/>
+          </w:tcPr>
+          <w:p>
+            <w:pPr>
+              <w:rPr>
+                <w:sz w:val="18"/>
+                <w:szCs w:val="16"/>
+              </w:rPr>
+            </w:pPr>
+            <w:r>
+              <w:rPr>
+                <w:sz w:val="18"/>
+                <w:szCs w:val="16"/>
+              </w:rPr>
+              <w:t>200</w:t>
+            </w:r>
+          </w:p>
+        </w:tc>
+        <w:tc>
+          <w:tcPr>
+            <w:tcW w:w="544" w:type="dxa"/>
+          </w:tcPr>
+          <w:p>
+            <w:pPr>
+              <w:rPr>
+                <w:sz w:val="18"/>
+                <w:szCs w:val="16"/>
+              </w:rPr>
+            </w:pPr>
+            <w:r>
+              <w:rPr>
+                <w:sz w:val="18"/>
+                <w:szCs w:val="16"/>
+              </w:rPr>
+              <w:t>27</w:t>
+            </w:r>
+            <w:r>
+              <w:rPr>
+                <w:sz w:val="18"/>
+                <w:szCs w:val="16"/>
+              </w:rPr>
+              <w:t>56</w:t>
+            </w:r>
+          </w:p>
+        </w:tc>
+        <w:tc>
+          <w:tcPr>
+            <w:tcW w:w="870" w:type="dxa"/>
+          </w:tcPr>
+          <w:p>
+            <w:pPr>
+              <w:rPr>
+                <w:sz w:val="18"/>
+                <w:szCs w:val="16"/>
+              </w:rPr>
+            </w:pPr>
+            <w:r>
+              <w:rPr>
+                <w:sz w:val="18"/>
+                <w:szCs w:val="16"/>
+              </w:rPr>
+              <w:t>0.5</w:t>
+            </w:r>
+          </w:p>
+        </w:tc>
+        <w:tc>
+          <w:tcPr>
+            <w:tcW w:w="732" w:type="dxa"/>
+          </w:tcPr>
+          <w:p>
+            <w:pPr>
+              <w:rPr>
+                <w:sz w:val="18"/>
+                <w:szCs w:val="16"/>
+              </w:rPr>
+            </w:pPr>
+            <w:r>
+              <w:rPr>
+                <w:sz w:val="18"/>
+                <w:szCs w:val="16"/>
+              </w:rPr>
+              <w:t>267.20</w:t>
+            </w:r>
+          </w:p>
+        </w:tc>
+        <w:tc>
+          <w:tcPr>
+            <w:tcW w:w="968" w:type="dxa"/>
+          </w:tcPr>
+          <w:p>
+            <w:pPr>
+              <w:rPr>
+                <w:sz w:val="18"/>
+                <w:szCs w:val="16"/>
+              </w:rPr>
+            </w:pPr>
+            <w:r>
+              <w:rPr>
+                <w:sz w:val="18"/>
+                <w:szCs w:val="16"/>
+              </w:rPr>
+              <w:t>Deitcher et al</w:t>
+            </w:r>
+            <w:sdt>
+              <w:sdtPr>
+                <w:rPr>
+                  <w:color w:val="000000"/>
+                  <w:sz w:val="18"/>
+                  <w:szCs w:val="16"/>
+                  <w:vertAlign w:val="superscript"/>
+                </w:rPr>
+                <w:tag w:val="MENDELEY_CITATION_v3_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"/>
+                <w:id w:val="-1267691303"/>
+                <w:placeholder>
+                  <w:docPart w:val="AE6B27553E5446F79BBEDD292A0AEEAB"/>
+                </w:placeholder>
+              </w:sdtPr>
+              <w:sdtContent>
+                <w:r>
+                  <w:rPr>
+                    <w:color w:val="000000"/>
+                    <w:sz w:val="18"/>
+                    <w:szCs w:val="16"/>
+                    <w:vertAlign w:val="superscript"/>
+                  </w:rPr>
+                  <w:t>1</w:t>
+                </w:r>
+              </w:sdtContent>
+            </w:sdt>
+          </w:p>
+        </w:tc>
+      </w:tr>
+      <w:tr>
+        <w:tc>
+          <w:tcPr>
+            <w:tcW w:w="1095" w:type="dxa"/>
+          </w:tcPr>
+          <w:p>
+            <w:pPr>
+              <w:rPr>
+                <w:sz w:val="18"/>
+                <w:szCs w:val="16"/>
+              </w:rPr>
+            </w:pPr>
+            <w:r>
+              <w:rPr>
+                <w:sz w:val="18"/>
+                <w:szCs w:val="16"/>
+              </w:rPr>
+              <w:t>HL2/3</w:t>
+            </w:r>
+            <w:r>
+              <w:rPr>
+                <w:sz w:val="18"/>
+                <w:szCs w:val="16"/>
+              </w:rPr>
+              <w:t xml:space="preserve"> in neocortex</w:t>
+            </w:r>
+          </w:p>
+        </w:tc>
+        <w:tc>
+          <w:tcPr>
+            <w:tcW w:w="1014" w:type="dxa"/>
+          </w:tcPr>
+          <w:p>
+            <w:pPr>
+              <w:rPr>
+                <w:sz w:val="18"/>
+                <w:szCs w:val="16"/>
+                <w:vertAlign w:val="superscript"/>
+              </w:rPr>
+            </w:pPr>
+            <w:r>
+              <w:rPr>
+                <w:sz w:val="18"/>
+                <w:szCs w:val="16"/>
+                <w:vertAlign w:val="superscript"/>
+              </w:rPr>
+              <w:t>1</w:t>
+            </w:r>
+          </w:p>
+        </w:tc>
+        <w:tc>
+          <w:tcPr>
+            <w:tcW w:w="1010" w:type="dxa"/>
+          </w:tcPr>
+          <w:p>
+            <w:pPr>
+              <w:rPr>
+                <w:sz w:val="18"/>
+                <w:szCs w:val="16"/>
+              </w:rPr>
+            </w:pPr>
+            <w:r>
+              <w:rPr>
+                <w:sz w:val="18"/>
+                <w:szCs w:val="16"/>
+              </w:rPr>
+              <w:t>6x10</w:t>
+            </w:r>
+            <w:r>
+              <w:rPr>
+                <w:sz w:val="18"/>
+                <w:szCs w:val="16"/>
+                <w:vertAlign w:val="superscript"/>
+              </w:rPr>
+              <w:t>3</w:t>
+            </w:r>
+          </w:p>
+        </w:tc>
+        <w:tc>
+          <w:tcPr>
+            <w:tcW w:w="999" w:type="dxa"/>
+          </w:tcPr>
+          <w:p>
+            <w:pPr>
+              <w:rPr>
+                <w:sz w:val="18"/>
+                <w:szCs w:val="16"/>
+              </w:rPr>
+            </w:pPr>
+            <w:r>
+              <w:rPr>
+                <w:sz w:val="18"/>
+                <w:szCs w:val="16"/>
+              </w:rPr>
+              <w:t>16.5</w:t>
+            </w:r>
+          </w:p>
+        </w:tc>
+        <w:tc>
+          <w:tcPr>
+            <w:tcW w:w="1001" w:type="dxa"/>
+          </w:tcPr>
+          <w:p>
+            <w:pPr>
+              <w:rPr>
+                <w:sz w:val="18"/>
+                <w:szCs w:val="16"/>
+              </w:rPr>
+            </w:pPr>
+            <w:r>
+              <w:rPr>
+                <w:sz w:val="18"/>
+                <w:szCs w:val="16"/>
+              </w:rPr>
+              <w:t>692.21</w:t>
+            </w:r>
+          </w:p>
+        </w:tc>
+        <w:tc>
+          <w:tcPr>
+            <w:tcW w:w="783" w:type="dxa"/>
+          </w:tcPr>
+          <w:p>
+            <w:pPr>
+              <w:rPr>
+                <w:sz w:val="18"/>
+                <w:szCs w:val="16"/>
+              </w:rPr>
+            </w:pPr>
+            <w:r>
+              <w:rPr>
+                <w:sz w:val="18"/>
+                <w:szCs w:val="16"/>
+              </w:rPr>
+              <w:t>203</w:t>
+            </w:r>
+          </w:p>
+        </w:tc>
+        <w:tc>
+          <w:tcPr>
+            <w:tcW w:w="544" w:type="dxa"/>
+          </w:tcPr>
+          <w:p>
+            <w:pPr>
+              <w:rPr>
+                <w:sz w:val="18"/>
+                <w:szCs w:val="16"/>
+              </w:rPr>
+            </w:pPr>
+            <w:r>
+              <w:rPr>
+                <w:sz w:val="18"/>
+                <w:szCs w:val="16"/>
+              </w:rPr>
+              <w:t>38907</w:t>
+            </w:r>
+          </w:p>
+        </w:tc>
+        <w:tc>
+          <w:tcPr>
+            <w:tcW w:w="870" w:type="dxa"/>
+          </w:tcPr>
+          <w:p>
+            <w:pPr>
+              <w:rPr>
+                <w:sz w:val="18"/>
+                <w:szCs w:val="16"/>
+              </w:rPr>
+            </w:pPr>
+            <w:r>
+              <w:rPr>
+                <w:sz w:val="18"/>
+                <w:szCs w:val="16"/>
+              </w:rPr>
+              <w:t>0.</w:t>
+            </w:r>
+            <w:r>
+              <w:rPr>
+                <w:sz w:val="18"/>
+                <w:szCs w:val="16"/>
+              </w:rPr>
+              <w:t>45</w:t>
+            </w:r>
+          </w:p>
+        </w:tc>
+        <w:tc>
+          <w:tcPr>
+            <w:tcW w:w="732" w:type="dxa"/>
+          </w:tcPr>
+          <w:p>
+            <w:pPr>
+              <w:rPr>
+                <w:sz w:val="18"/>
+                <w:szCs w:val="16"/>
+              </w:rPr>
+            </w:pPr>
+            <w:r>
+              <w:rPr>
+                <w:sz w:val="18"/>
+                <w:szCs w:val="16"/>
+              </w:rPr>
+              <w:t>Not performed</w:t>
+            </w:r>
+          </w:p>
+        </w:tc>
+        <w:tc>
+          <w:tcPr>
+            <w:tcW w:w="968" w:type="dxa"/>
+          </w:tcPr>
+          <w:p>
+            <w:pPr>
+              <w:rPr>
+                <w:sz w:val="18"/>
+                <w:szCs w:val="16"/>
+              </w:rPr>
+            </w:pPr>
+            <w:r>
+              <w:rPr>
+                <w:sz w:val="18"/>
+                <w:szCs w:val="16"/>
+              </w:rPr>
+              <w:t>Eyal et al</w:t>
+            </w:r>
+            <w:sdt>
+              <w:sdtPr>
+                <w:rPr>
+                  <w:color w:val="000000"/>
+                  <w:sz w:val="18"/>
+                  <w:szCs w:val="16"/>
+                  <w:vertAlign w:val="superscript"/>
+                </w:rPr>
+                <w:tag w:val="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"/>
+                <w:id w:val="-1079447227"/>
+                <w:placeholder>
+                  <w:docPart w:val="DefaultPlaceholder_-1854013440"/>
+                </w:placeholder>
+              </w:sdtPr>
+              <w:sdtContent>
+                <w:r>
+                  <w:rPr>
+                    <w:color w:val="000000"/>
+                    <w:sz w:val="18"/>
+                    <w:szCs w:val="16"/>
+                    <w:vertAlign w:val="superscript"/>
+                  </w:rPr>
+                  <w:t>2,3</w:t>
+                </w:r>
+              </w:sdtContent>
+            </w:sdt>
+          </w:p>
+        </w:tc>
+      </w:tr>
+      <w:tr>
+        <w:tc>
+          <w:tcPr>
+            <w:tcW w:w="1095" w:type="dxa"/>
+          </w:tcPr>
+          <w:p>
+            <w:pPr>
+              <w:rPr>
+                <w:sz w:val="18"/>
+                <w:szCs w:val="16"/>
+              </w:rPr>
+            </w:pPr>
+            <w:r>
+              <w:rPr>
+                <w:sz w:val="18"/>
+                <w:szCs w:val="16"/>
+              </w:rPr>
+              <w:t>HL5 temporal lobe</w:t>
+            </w:r>
+          </w:p>
+        </w:tc>
+        <w:tc>
+          <w:tcPr>
+            <w:tcW w:w="1014" w:type="dxa"/>
+          </w:tcPr>
+          <w:p>
+            <w:pPr>
+              <w:rPr>
+                <w:sz w:val="18"/>
+                <w:szCs w:val="16"/>
+              </w:rPr>
+            </w:pPr>
+            <w:r>
+              <w:rPr>
+                <w:sz w:val="18"/>
+                <w:szCs w:val="16"/>
+              </w:rPr>
+              <w:t>??</w:t>
+            </w:r>
+          </w:p>
+        </w:tc>
+        <w:tc>
+          <w:tcPr>
+            <w:tcW w:w="1010" w:type="dxa"/>
+          </w:tcPr>
+          <w:p>
+            <w:pPr>
+              <w:rPr>
+                <w:sz w:val="18"/>
+                <w:szCs w:val="16"/>
+              </w:rPr>
+            </w:pPr>
+            <w:r>
+              <w:rPr>
+                <w:sz w:val="18"/>
+                <w:szCs w:val="16"/>
+              </w:rPr>
+              <w:t>??</w:t>
+            </w:r>
+          </w:p>
+        </w:tc>
+        <w:tc>
+          <w:tcPr>
+            <w:tcW w:w="999" w:type="dxa"/>
+          </w:tcPr>
+          <w:p>
+            <w:pPr>
+              <w:rPr>
+                <w:sz w:val="18"/>
+                <w:szCs w:val="16"/>
+              </w:rPr>
+            </w:pPr>
+            <w:r>
+              <w:rPr>
+                <w:sz w:val="18"/>
+                <w:szCs w:val="16"/>
+              </w:rPr>
+              <w:t>27.53</w:t>
+            </w:r>
+          </w:p>
+        </w:tc>
+        <w:tc>
+          <w:tcPr>
+            <w:tcW w:w="1001" w:type="dxa"/>
+          </w:tcPr>
+          <w:p>
+            <w:pPr>
+              <w:rPr>
+                <w:sz w:val="18"/>
+                <w:szCs w:val="16"/>
+              </w:rPr>
+            </w:pPr>
+            <w:r>
+              <w:rPr>
+                <w:sz w:val="18"/>
+                <w:szCs w:val="16"/>
+              </w:rPr>
+              <w:t>??</w:t>
+            </w:r>
+          </w:p>
+        </w:tc>
+        <w:tc>
+          <w:tcPr>
+            <w:tcW w:w="783" w:type="dxa"/>
+          </w:tcPr>
+          <w:p>
+            <w:pPr>
+              <w:rPr>
+                <w:sz w:val="18"/>
+                <w:szCs w:val="16"/>
+              </w:rPr>
+            </w:pPr>
+            <w:r>
+              <w:rPr>
+                <w:sz w:val="18"/>
+                <w:szCs w:val="16"/>
+              </w:rPr>
+              <w:t>495.73</w:t>
+            </w:r>
+          </w:p>
+        </w:tc>
+        <w:tc>
+          <w:tcPr>
+            <w:tcW w:w="544" w:type="dxa"/>
+          </w:tcPr>
+          <w:p>
+            <w:pPr>
+              <w:rPr>
+                <w:color w:val="FF0000"/>
+                <w:sz w:val="18"/>
+                <w:szCs w:val="16"/>
+                <w:vertAlign w:val="superscript"/>
+              </w:rPr>
+            </w:pPr>
+            <w:r>
+              <w:rPr>
+                <w:color w:val="FF0000"/>
+                <w:sz w:val="18"/>
+                <w:szCs w:val="16"/>
+              </w:rPr>
+              <w:t>5.71x10</w:t>
+            </w:r>
+            <w:r>
+              <w:rPr>
+                <w:color w:val="FF0000"/>
+                <w:sz w:val="18"/>
+                <w:szCs w:val="16"/>
+                <w:vertAlign w:val="superscript"/>
+              </w:rPr>
+              <w:t>13</w:t>
+            </w:r>
+          </w:p>
+        </w:tc>
+        <w:tc>
+          <w:tcPr>
+            <w:tcW w:w="870" w:type="dxa"/>
+          </w:tcPr>
+          <w:p>
+            <w:pPr>
+              <w:rPr>
+                <w:sz w:val="18"/>
+                <w:szCs w:val="16"/>
+              </w:rPr>
+            </w:pPr>
+            <w:r>
+              <w:rPr>
+                <w:sz w:val="18"/>
+                <w:szCs w:val="16"/>
+              </w:rPr>
+              <w:t>1.6</w:t>
+            </w:r>
+          </w:p>
+        </w:tc>
+        <w:tc>
+          <w:tcPr>
+            <w:tcW w:w="732" w:type="dxa"/>
+          </w:tcPr>
+          <w:p>
+            <w:pPr>
+              <w:rPr>
+                <w:sz w:val="18"/>
+                <w:szCs w:val="16"/>
+              </w:rPr>
+            </w:pPr>
+            <w:r>
+              <w:rPr>
+                <w:sz w:val="18"/>
+                <w:szCs w:val="16"/>
+              </w:rPr>
+              <w:t>Not performed</w:t>
+            </w:r>
+          </w:p>
+        </w:tc>
+        <w:tc>
+          <w:tcPr>
+            <w:tcW w:w="968" w:type="dxa"/>
+          </w:tcPr>
+          <w:p>
+            <w:pPr>
+              <w:rPr>
+                <w:sz w:val="18"/>
+                <w:szCs w:val="16"/>
+              </w:rPr>
+            </w:pPr>
+            <w:r>
+              <w:rPr>
+                <w:sz w:val="18"/>
+                <w:szCs w:val="16"/>
+              </w:rPr>
+              <w:t>Rich et al</w:t>
+            </w:r>
+            <w:sdt>
+              <w:sdtPr>
+                <w:rPr>
+                  <w:color w:val="000000"/>
+                  <w:sz w:val="18"/>
+                  <w:szCs w:val="16"/>
+                  <w:vertAlign w:val="superscript"/>
+                </w:rPr>
+                <w:tag w:val="MENDELEY_CITATION_v3_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"/>
+                <w:id w:val="-1605101674"/>
+                <w:placeholder>
+                  <w:docPart w:val="DefaultPlaceholder_-1854013440"/>
+                </w:placeholder>
+              </w:sdtPr>
+              <w:sdtContent>
+                <w:r>
+                  <w:rPr>
+                    <w:color w:val="000000"/>
+                    <w:sz w:val="18"/>
+                    <w:szCs w:val="16"/>
+                    <w:vertAlign w:val="superscript"/>
+                  </w:rPr>
+                  <w:t>4</w:t>
+                </w:r>
+              </w:sdtContent>
+            </w:sdt>
+          </w:p>
+        </w:tc>
+      </w:tr>
+      <w:tr>
+        <w:tc>
+          <w:tcPr>
+            <w:tcW w:w="1095" w:type="dxa"/>
+          </w:tcPr>
+          <w:p>
+            <w:pPr>
+              <w:rPr>
+                <w:b/>
+                <w:bCs/>
+                <w:sz w:val="18"/>
+                <w:szCs w:val="16"/>
+              </w:rPr>
+            </w:pPr>
+            <w:r>
+              <w:rPr>
+                <w:b/>
+                <w:bCs/>
+                <w:sz w:val="18"/>
+                <w:szCs w:val="16"/>
+              </w:rPr>
+              <w:t>No other models of human cells. Could include mouse data?</w:t>
+            </w:r>
+          </w:p>
+        </w:tc>
+        <w:tc>
+          <w:tcPr>
+            <w:tcW w:w="1014" w:type="dxa"/>
+          </w:tcPr>
+          <w:p>
+            <w:pPr>
+              <w:rPr>
+                <w:sz w:val="18"/>
+                <w:szCs w:val="16"/>
+              </w:rPr>
+            </w:pPr>
+          </w:p>
+        </w:tc>
+        <w:tc>
+          <w:tcPr>
+            <w:tcW w:w="1010" w:type="dxa"/>
+          </w:tcPr>
+          <w:p>
+            <w:pPr>
+              <w:rPr>
+                <w:sz w:val="18"/>
+                <w:szCs w:val="16"/>
+              </w:rPr>
+            </w:pPr>
+          </w:p>
+        </w:tc>
+        <w:tc>
+          <w:tcPr>
+            <w:tcW w:w="999" w:type="dxa"/>
+          </w:tcPr>
+          <w:p>
+            <w:pPr>
+              <w:rPr>
+                <w:sz w:val="18"/>
+                <w:szCs w:val="16"/>
+              </w:rPr>
+            </w:pPr>
+          </w:p>
+        </w:tc>
+        <w:tc>
+          <w:tcPr>
+            <w:tcW w:w="1001" w:type="dxa"/>
+          </w:tcPr>
+          <w:p>
+            <w:pPr>
+              <w:rPr>
+                <w:sz w:val="18"/>
+                <w:szCs w:val="16"/>
+              </w:rPr>
+            </w:pPr>
+          </w:p>
+        </w:tc>
+        <w:tc>
+          <w:tcPr>
+            <w:tcW w:w="783" w:type="dxa"/>
+          </w:tcPr>
+          <w:p>
+            <w:pPr>
+              <w:rPr>
+                <w:sz w:val="18"/>
+                <w:szCs w:val="16"/>
+              </w:rPr>
+            </w:pPr>
+          </w:p>
+        </w:tc>
+        <w:tc>
+          <w:tcPr>
+            <w:tcW w:w="544" w:type="dxa"/>
+          </w:tcPr>
+          <w:p>
+            <w:pPr>
+              <w:rPr>
+                <w:sz w:val="18"/>
+                <w:szCs w:val="16"/>
+              </w:rPr>
+            </w:pPr>
+          </w:p>
+        </w:tc>
+        <w:tc>
+          <w:tcPr>
+            <w:tcW w:w="870" w:type="dxa"/>
+          </w:tcPr>
+          <w:p>
+            <w:pPr>
+              <w:rPr>
+                <w:sz w:val="18"/>
+                <w:szCs w:val="16"/>
+              </w:rPr>
+            </w:pPr>
+          </w:p>
+        </w:tc>
+        <w:tc>
+          <w:tcPr>
+            <w:tcW w:w="732" w:type="dxa"/>
+          </w:tcPr>
+          <w:p>
+            <w:pPr>
+              <w:rPr>
+                <w:sz w:val="18"/>
+                <w:szCs w:val="16"/>
+              </w:rPr>
+            </w:pPr>
+          </w:p>
+        </w:tc>
+        <w:tc>
+          <w:tcPr>
+            <w:tcW w:w="968" w:type="dxa"/>
+          </w:tcPr>
+          <w:p>
+            <w:pPr>
+              <w:rPr>
+                <w:sz w:val="18"/>
+                <w:szCs w:val="16"/>
+              </w:rPr>
+            </w:pPr>
+          </w:p>
+        </w:tc>
+      </w:tr>
+      <w:tr>
+        <w:tc>
+          <w:tcPr>
+            <w:tcW w:w="1095" w:type="dxa"/>
+          </w:tcPr>
+          <w:p>
+            <w:pPr>
+              <w:rPr>
+                <w:sz w:val="18"/>
+                <w:szCs w:val="16"/>
+              </w:rPr>
+            </w:pPr>
+          </w:p>
+        </w:tc>
+        <w:tc>
+          <w:tcPr>
+            <w:tcW w:w="1014" w:type="dxa"/>
+          </w:tcPr>
+          <w:p>
+            <w:pPr>
+              <w:rPr>
+                <w:sz w:val="18"/>
+                <w:szCs w:val="16"/>
+              </w:rPr>
+            </w:pPr>
+          </w:p>
+        </w:tc>
+        <w:tc>
+          <w:tcPr>
+            <w:tcW w:w="1010" w:type="dxa"/>
+          </w:tcPr>
+          <w:p>
+            <w:pPr>
+              <w:rPr>
+                <w:sz w:val="18"/>
+                <w:szCs w:val="16"/>
+              </w:rPr>
+            </w:pPr>
+          </w:p>
+        </w:tc>
+        <w:tc>
+          <w:tcPr>
+            <w:tcW w:w="999" w:type="dxa"/>
+          </w:tcPr>
+          <w:p>
+            <w:pPr>
+              <w:rPr>
+                <w:sz w:val="18"/>
+                <w:szCs w:val="16"/>
+              </w:rPr>
+            </w:pPr>
+          </w:p>
+        </w:tc>
+        <w:tc>
+          <w:tcPr>
+            <w:tcW w:w="1001" w:type="dxa"/>
+          </w:tcPr>
+          <w:p>
+            <w:pPr>
+              <w:rPr>
+                <w:sz w:val="18"/>
+                <w:szCs w:val="16"/>
+              </w:rPr>
+            </w:pPr>
+          </w:p>
+        </w:tc>
+        <w:tc>
+          <w:tcPr>
+            <w:tcW w:w="783" w:type="dxa"/>
+          </w:tcPr>
+          <w:p>
+            <w:pPr>
+              <w:rPr>
+                <w:sz w:val="18"/>
+                <w:szCs w:val="16"/>
+              </w:rPr>
+            </w:pPr>
+          </w:p>
+        </w:tc>
+        <w:tc>
+          <w:tcPr>
+            <w:tcW w:w="544" w:type="dxa"/>
+          </w:tcPr>
+          <w:p>
+            <w:pPr>
+              <w:rPr>
+                <w:sz w:val="18"/>
+                <w:szCs w:val="16"/>
+              </w:rPr>
+            </w:pPr>
+          </w:p>
+        </w:tc>
+        <w:tc>
+          <w:tcPr>
+            <w:tcW w:w="870" w:type="dxa"/>
+          </w:tcPr>
+          <w:p>
+            <w:pPr>
+              <w:rPr>
+                <w:sz w:val="18"/>
+                <w:szCs w:val="16"/>
+              </w:rPr>
+            </w:pPr>
+          </w:p>
+        </w:tc>
+        <w:tc>
+          <w:tcPr>
+            <w:tcW w:w="732" w:type="dxa"/>
+          </w:tcPr>
+          <w:p>
+            <w:pPr>
+              <w:rPr>
+                <w:sz w:val="18"/>
+                <w:szCs w:val="16"/>
+              </w:rPr>
+            </w:pPr>
+          </w:p>
+        </w:tc>
+        <w:tc>
+          <w:tcPr>
+            <w:tcW w:w="968" w:type="dxa"/>
+          </w:tcPr>
+          <w:p>
+            <w:pPr>
+              <w:rPr>
+                <w:sz w:val="18"/>
+                <w:szCs w:val="16"/>
+              </w:rPr>
+            </w:pPr>
+          </w:p>
+        </w:tc>
+      </w:tr>
+    </w:tbl>
+    <w:p/>
+    <w:p/>
+    <w:p/>
+    <w:p/>
     <w:p>
       <w:pPr>
         <w:pStyle w:val="Heading1"/>
@@ -8717,8 +10502,124 @@
       </w:pPr>
     </w:lvl>
   </w:abstractNum>
+  <w:abstractNum w:abstractNumId="1" w15:restartNumberingAfterBreak="0">
+    <w:nsid w:val="719C2D91"/>
+    <w:multiLevelType w:val="hybridMultilevel"/>
+    <w:tmpl w:val="A2B47A10"/>
+    <w:lvl w:ilvl="0" w:tplc="1C090001">
+      <w:start w:val="1"/>
+      <w:numFmt w:val="bullet"/>
+      <w:lvlText w:val=""/>
+      <w:lvlJc w:val="left"/>
+      <w:pPr>
+        <w:ind w:left="720" w:hanging="360"/>
+      </w:pPr>
+      <w:rPr>
+        <w:rFonts w:ascii="Symbol" w:hAnsi="Symbol" w:hint="default"/>
+      </w:rPr>
+    </w:lvl>
+    <w:lvl w:ilvl="1" w:tplc="1C090003" w:tentative="1">
+      <w:start w:val="1"/>
+      <w:numFmt w:val="bullet"/>
+      <w:lvlText w:val="o"/>
+      <w:lvlJc w:val="left"/>
+      <w:pPr>
+        <w:ind w:left="1440" w:hanging="360"/>
+      </w:pPr>
+      <w:rPr>
+        <w:rFonts w:ascii="Courier New" w:hAnsi="Courier New" w:cs="Courier New" w:hint="default"/>
+      </w:rPr>
+    </w:lvl>
+    <w:lvl w:ilvl="2" w:tplc="1C090005" w:tentative="1">
+      <w:start w:val="1"/>
+      <w:numFmt w:val="bullet"/>
+      <w:lvlText w:val=""/>
+      <w:lvlJc w:val="left"/>
+      <w:pPr>
+        <w:ind w:left="2160" w:hanging="360"/>
+      </w:pPr>
+      <w:rPr>
+        <w:rFonts w:ascii="Wingdings" w:hAnsi="Wingdings" w:hint="default"/>
+      </w:rPr>
+    </w:lvl>
+    <w:lvl w:ilvl="3" w:tplc="1C090001" w:tentative="1">
+      <w:start w:val="1"/>
+      <w:numFmt w:val="bullet"/>
+      <w:lvlText w:val=""/>
+      <w:lvlJc w:val="left"/>
+      <w:pPr>
+        <w:ind w:left="2880" w:hanging="360"/>
+      </w:pPr>
+      <w:rPr>
+        <w:rFonts w:ascii="Symbol" w:hAnsi="Symbol" w:hint="default"/>
+      </w:rPr>
+    </w:lvl>
+    <w:lvl w:ilvl="4" w:tplc="1C090003" w:tentative="1">
+      <w:start w:val="1"/>
+      <w:numFmt w:val="bullet"/>
+      <w:lvlText w:val="o"/>
+      <w:lvlJc w:val="left"/>
+      <w:pPr>
+        <w:ind w:left="3600" w:hanging="360"/>
+      </w:pPr>
+      <w:rPr>
+        <w:rFonts w:ascii="Courier New" w:hAnsi="Courier New" w:cs="Courier New" w:hint="default"/>
+      </w:rPr>
+    </w:lvl>
+    <w:lvl w:ilvl="5" w:tplc="1C090005" w:tentative="1">
+      <w:start w:val="1"/>
+      <w:numFmt w:val="bullet"/>
+      <w:lvlText w:val=""/>
+      <w:lvlJc w:val="left"/>
+      <w:pPr>
+        <w:ind w:left="4320" w:hanging="360"/>
+      </w:pPr>
+      <w:rPr>
+        <w:rFonts w:ascii="Wingdings" w:hAnsi="Wingdings" w:hint="default"/>
+      </w:rPr>
+    </w:lvl>
+    <w:lvl w:ilvl="6" w:tplc="1C090001" w:tentative="1">
+      <w:start w:val="1"/>
+      <w:numFmt w:val="bullet"/>
+      <w:lvlText w:val=""/>
+      <w:lvlJc w:val="left"/>
+      <w:pPr>
+        <w:ind w:left="5040" w:hanging="360"/>
+      </w:pPr>
+      <w:rPr>
+        <w:rFonts w:ascii="Symbol" w:hAnsi="Symbol" w:hint="default"/>
+      </w:rPr>
+    </w:lvl>
+    <w:lvl w:ilvl="7" w:tplc="1C090003" w:tentative="1">
+      <w:start w:val="1"/>
+      <w:numFmt w:val="bullet"/>
+      <w:lvlText w:val="o"/>
+      <w:lvlJc w:val="left"/>
+      <w:pPr>
+        <w:ind w:left="5760" w:hanging="360"/>
+      </w:pPr>
+      <w:rPr>
+        <w:rFonts w:ascii="Courier New" w:hAnsi="Courier New" w:cs="Courier New" w:hint="default"/>
+      </w:rPr>
+    </w:lvl>
+    <w:lvl w:ilvl="8" w:tplc="1C090005" w:tentative="1">
+      <w:start w:val="1"/>
+      <w:numFmt w:val="bullet"/>
+      <w:lvlText w:val=""/>
+      <w:lvlJc w:val="left"/>
+      <w:pPr>
+        <w:ind w:left="6480" w:hanging="360"/>
+      </w:pPr>
+      <w:rPr>
+        <w:rFonts w:ascii="Wingdings" w:hAnsi="Wingdings" w:hint="default"/>
+      </w:rPr>
+    </w:lvl>
+  </w:abstractNum>
   <w:num w:numId="1">
     <w:abstractNumId w:val="0"/>
+  </w:num>
+  <w:num w:numId="2">
+    <w:abstractNumId w:val="1"/>
   </w:num>
 </w:numbering>
 </file>
@@ -12975,6 +14876,646 @@
 </dgm:styleDef>
 </file>
 
+<file path=word/glossary/document.xml><?xml version="1.0" encoding="utf-8"?>
+<w:glossaryDocument xmlns:wpc="http://schemas.microsoft.com/office/word/2010/wordprocessingCanvas" xmlns:cx="http://schemas.microsoft.com/office/drawing/2014/chartex" xmlns:cx1="http://schemas.microsoft.com/office/drawing/2015/9/8/chartex" xmlns:cx2="http://schemas.microsoft.com/office/drawing/2015/10/21/chartex" xmlns:cx3="http://schemas.microsoft.com/office/drawing/2016/5/9/chartex" xmlns:cx4="http://schemas.microsoft.com/office/drawing/2016/5/10/chartex" xmlns:cx5="http://schemas.microsoft.com/office/drawing/2016/5/11/chartex" xmlns:cx6="http://schemas.microsoft.com/office/drawing/2016/5/12/chartex" xmlns:cx7="http://schemas.microsoft.com/office/drawing/2016/5/13/chartex" xmlns:cx8="http://schemas.microsoft.com/office/drawing/2016/5/14/chartex" xmlns:mc="http://schemas.openxmlformats.org/markup-compatibility/2006" xmlns:aink="http://schemas.microsoft.com/office/drawing/2016/ink" xmlns:am3d="http://schemas.microsoft.com/office/drawing/2017/model3d" xmlns:o="urn:schemas-microsoft-com:office:office" xmlns:r="http://schemas.openxmlformats.org/officeDocument/2006/relationships" xmlns:m="http://schemas.openxmlformats.org/officeDocument/2006/math" xmlns:v="urn:schemas-microsoft-com:vml" xmlns:wp14="http://schemas.microsoft.com/office/word/2010/wordprocessingDrawing" xmlns:wp="http://schemas.openxmlformats.org/drawingml/2006/wordprocessingDrawing" xmlns:w10="urn:schemas-microsoft-com:office:word" xmlns:w="http://schemas.openxmlformats.org/wordprocessingml/2006/main" xmlns:w14="http://schemas.microsoft.com/office/word/2010/wordml" xmlns:w15="http://schemas.microsoft.com/office/word/2012/wordml" xmlns:w16cex="http://schemas.microsoft.com/office/word/2018/wordml/cex" xmlns:w16cid="http://schemas.microsoft.com/office/word/2016/wordml/cid" xmlns:w16="http://schemas.microsoft.com/office/word/2018/wordml" xmlns:w16sdtdh="http://schemas.microsoft.com/office/word/2020/wordml/sdtdatahash" xmlns:w16se="http://schemas.microsoft.com/office/word/2015/wordml/symex" xmlns:wpg="http://schemas.microsoft.com/office/word/2010/wordprocessingGroup" xmlns:wpi="http://schemas.microsoft.com/office/word/2010/wordprocessingInk" xmlns:wne="http://schemas.microsoft.com/office/word/2006/wordml" xmlns:wps="http://schemas.microsoft.com/office/word/2010/wordprocessingShape" mc:Ignorable="w14 w15 w16se w16cid w16 w16cex w16sdtdh wp14">
+  <w:docParts>
+    <w:docPart>
+      <w:docPartPr>
+        <w:name w:val="DefaultPlaceholder_-1854013440"/>
+        <w:category>
+          <w:name w:val="General"/>
+          <w:gallery w:val="placeholder"/>
+        </w:category>
+        <w:types>
+          <w:type w:val="bbPlcHdr"/>
+        </w:types>
+        <w:behaviors>
+          <w:behavior w:val="content"/>
+        </w:behaviors>
+        <w:guid w:val="{6DD79C6A-A77A-471B-9C20-F0DB70BC1C0E}"/>
+      </w:docPartPr>
+      <w:docPartBody>
+        <w:p>
+          <w:r>
+            <w:rPr>
+              <w:rStyle w:val="PlaceholderText"/>
+            </w:rPr>
+            <w:t>Click or tap here to enter text.</w:t>
+          </w:r>
+        </w:p>
+      </w:docPartBody>
+    </w:docPart>
+    <w:docPart>
+      <w:docPartPr>
+        <w:name w:val="AE6B27553E5446F79BBEDD292A0AEEAB"/>
+        <w:category>
+          <w:name w:val="General"/>
+          <w:gallery w:val="placeholder"/>
+        </w:category>
+        <w:types>
+          <w:type w:val="bbPlcHdr"/>
+        </w:types>
+        <w:behaviors>
+          <w:behavior w:val="content"/>
+        </w:behaviors>
+        <w:guid w:val="{408DFF59-C7FF-4CE8-BAC2-55A58038407B}"/>
+      </w:docPartPr>
+      <w:docPartBody>
+        <w:p>
+          <w:pPr>
+            <w:pStyle w:val="AE6B27553E5446F79BBEDD292A0AEEAB"/>
+          </w:pPr>
+          <w:r>
+            <w:rPr>
+              <w:rStyle w:val="PlaceholderText"/>
+            </w:rPr>
+            <w:t>Click or tap here to enter text.</w:t>
+          </w:r>
+        </w:p>
+      </w:docPartBody>
+    </w:docPart>
+  </w:docParts>
+</w:glossaryDocument>
+</file>
+
+<file path=word/glossary/fontTable.xml><?xml version="1.0" encoding="utf-8"?>
+<w:fonts xmlns:mc="http://schemas.openxmlformats.org/markup-compatibility/2006" xmlns:r="http://schemas.openxmlformats.org/officeDocument/2006/relationships" xmlns:w="http://schemas.openxmlformats.org/wordprocessingml/2006/main" xmlns:w14="http://schemas.microsoft.com/office/word/2010/wordml" xmlns:w15="http://schemas.microsoft.com/office/word/2012/wordml" xmlns:w16cex="http://schemas.microsoft.com/office/word/2018/wordml/cex" xmlns:w16cid="http://schemas.microsoft.com/office/word/2016/wordml/cid" xmlns:w16="http://schemas.microsoft.com/office/word/2018/wordml" xmlns:w16sdtdh="http://schemas.microsoft.com/office/word/2020/wordml/sdtdatahash" xmlns:w16se="http://schemas.microsoft.com/office/word/2015/wordml/symex" mc:Ignorable="w14 w15 w16se w16cid w16 w16cex w16sdtdh">
+  <w:font w:name="Times New Roman">
+    <w:panose1 w:val="02020603050405020304"/>
+    <w:charset w:val="00"/>
+    <w:family w:val="roman"/>
+    <w:pitch w:val="variable"/>
+    <w:sig w:usb0="E0002EFF" w:usb1="C000785B" w:usb2="00000009" w:usb3="00000000" w:csb0="000001FF" w:csb1="00000000"/>
+  </w:font>
+  <w:font w:name="Symbol">
+    <w:panose1 w:val="05050102010706020507"/>
+    <w:charset w:val="02"/>
+    <w:family w:val="roman"/>
+    <w:pitch w:val="variable"/>
+    <w:sig w:usb0="00000000" w:usb1="10000000" w:usb2="00000000" w:usb3="00000000" w:csb0="80000000" w:csb1="00000000"/>
+  </w:font>
+  <w:font w:name="Courier New">
+    <w:panose1 w:val="02070309020205020404"/>
+    <w:charset w:val="00"/>
+    <w:family w:val="modern"/>
+    <w:pitch w:val="fixed"/>
+    <w:sig w:usb0="E0002EFF" w:usb1="C0007843" w:usb2="00000009" w:usb3="00000000" w:csb0="000001FF" w:csb1="00000000"/>
+  </w:font>
+  <w:font w:name="Wingdings">
+    <w:panose1 w:val="05000000000000000000"/>
+    <w:charset w:val="02"/>
+    <w:family w:val="auto"/>
+    <w:pitch w:val="variable"/>
+    <w:sig w:usb0="00000000" w:usb1="10000000" w:usb2="00000000" w:usb3="00000000" w:csb0="80000000" w:csb1="00000000"/>
+  </w:font>
+  <w:font w:name="Calibri">
+    <w:panose1 w:val="020F0502020204030204"/>
+    <w:charset w:val="00"/>
+    <w:family w:val="swiss"/>
+    <w:pitch w:val="variable"/>
+    <w:sig w:usb0="E4002EFF" w:usb1="C000247B" w:usb2="00000009" w:usb3="00000000" w:csb0="000001FF" w:csb1="00000000"/>
+  </w:font>
+  <w:font w:name="Arial">
+    <w:panose1 w:val="020B0604020202020204"/>
+    <w:charset w:val="00"/>
+    <w:family w:val="swiss"/>
+    <w:pitch w:val="variable"/>
+    <w:sig w:usb0="E0002EFF" w:usb1="C000785B" w:usb2="00000009" w:usb3="00000000" w:csb0="000001FF" w:csb1="00000000"/>
+  </w:font>
+  <w:font w:name="Script MT Bold">
+    <w:panose1 w:val="03040602040607080904"/>
+    <w:charset w:val="00"/>
+    <w:family w:val="script"/>
+    <w:pitch w:val="variable"/>
+    <w:sig w:usb0="00000003" w:usb1="00000000" w:usb2="00000000" w:usb3="00000000" w:csb0="00000001" w:csb1="00000000"/>
+  </w:font>
+  <w:font w:name="Cambria Math">
+    <w:panose1 w:val="02040503050406030204"/>
+    <w:charset w:val="00"/>
+    <w:family w:val="roman"/>
+    <w:pitch w:val="variable"/>
+    <w:sig w:usb0="E00006FF" w:usb1="420024FF" w:usb2="02000000" w:usb3="00000000" w:csb0="0000019F" w:csb1="00000000"/>
+  </w:font>
+  <w:font w:name="Calibri Light">
+    <w:panose1 w:val="020F0302020204030204"/>
+    <w:charset w:val="00"/>
+    <w:family w:val="swiss"/>
+    <w:pitch w:val="variable"/>
+    <w:sig w:usb0="E4002EFF" w:usb1="C000247B" w:usb2="00000009" w:usb3="00000000" w:csb0="000001FF" w:csb1="00000000"/>
+  </w:font>
+</w:fonts>
+</file>
+
+<file path=word/glossary/settings.xml><?xml version="1.0" encoding="utf-8"?>
+<w:settings xmlns:mc="http://schemas.openxmlformats.org/markup-compatibility/2006" xmlns:o="urn:schemas-microsoft-com:office:office" xmlns:r="http://schemas.openxmlformats.org/officeDocument/2006/relationships" xmlns:m="http://schemas.openxmlformats.org/officeDocument/2006/math" xmlns:v="urn:schemas-microsoft-com:vml" xmlns:w10="urn:schemas-microsoft-com:office:word" xmlns:w="http://schemas.openxmlformats.org/wordprocessingml/2006/main" xmlns:w14="http://schemas.microsoft.com/office/word/2010/wordml" xmlns:w15="http://schemas.microsoft.com/office/word/2012/wordml" xmlns:w16cex="http://schemas.microsoft.com/office/word/2018/wordml/cex" xmlns:w16cid="http://schemas.microsoft.com/office/word/2016/wordml/cid" xmlns:w16="http://schemas.microsoft.com/office/word/2018/wordml" xmlns:w16sdtdh="http://schemas.microsoft.com/office/word/2020/wordml/sdtdatahash" xmlns:w16se="http://schemas.microsoft.com/office/word/2015/wordml/symex" xmlns:sl="http://schemas.openxmlformats.org/schemaLibrary/2006/main" mc:Ignorable="w14 w15 w16se w16cid w16 w16cex w16sdtdh">
+  <w:view w:val="normal"/>
+  <w:defaultTabStop w:val="720"/>
+  <w:characterSpacingControl w:val="doNotCompress"/>
+  <w:compat>
+    <w:useFELayout/>
+    <w:compatSetting w:name="compatibilityMode" w:uri="http://schemas.microsoft.com/office/word" w:val="15"/>
+    <w:compatSetting w:name="overrideTableStyleFontSizeAndJustification" w:uri="http://schemas.microsoft.com/office/word" w:val="1"/>
+    <w:compatSetting w:name="enableOpenTypeFeatures" w:uri="http://schemas.microsoft.com/office/word" w:val="1"/>
+    <w:compatSetting w:name="doNotFlipMirrorIndents" w:uri="http://schemas.microsoft.com/office/word" w:val="1"/>
+    <w:compatSetting w:name="differentiateMultirowTableHeaders" w:uri="http://schemas.microsoft.com/office/word" w:val="1"/>
+    <w:compatSetting w:name="useWord2013TrackBottomHyphenation" w:uri="http://schemas.microsoft.com/office/word" w:val="0"/>
+  </w:compat>
+  <w:rsids>
+    <w:rsidRoot w:val="00CE17D3"/>
+    <w:rsid w:val="00555AB8"/>
+    <w:rsid w:val="00CE17D3"/>
+  </w:rsids>
+  <m:mathPr>
+    <m:mathFont m:val="Cambria Math"/>
+    <m:brkBin m:val="before"/>
+    <m:brkBinSub m:val="--"/>
+    <m:smallFrac m:val="0"/>
+    <m:dispDef/>
+    <m:lMargin m:val="0"/>
+    <m:rMargin m:val="0"/>
+    <m:defJc m:val="centerGroup"/>
+    <m:wrapIndent m:val="1440"/>
+    <m:intLim m:val="subSup"/>
+    <m:naryLim m:val="undOvr"/>
+  </m:mathPr>
+  <w:themeFontLang w:val="en-ZA"/>
+  <w:clrSchemeMapping w:bg1="light1" w:t1="dark1" w:bg2="light2" w:t2="dark2" w:accent1="accent1" w:accent2="accent2" w:accent3="accent3" w:accent4="accent4" w:accent5="accent5" w:accent6="accent6" w:hyperlink="hyperlink" w:followedHyperlink="followedHyperlink"/>
+  <w:decimalSymbol w:val=","/>
+  <w:listSeparator w:val=","/>
+  <w15:chartTrackingRefBased/>
+</w:settings>
+</file>
+
+<file path=word/glossary/styles.xml><?xml version="1.0" encoding="utf-8"?>
+<w:styles xmlns:mc="http://schemas.openxmlformats.org/markup-compatibility/2006" xmlns:r="http://schemas.openxmlformats.org/officeDocument/2006/relationships" xmlns:w="http://schemas.openxmlformats.org/wordprocessingml/2006/main" xmlns:w14="http://schemas.microsoft.com/office/word/2010/wordml" xmlns:w15="http://schemas.microsoft.com/office/word/2012/wordml" xmlns:w16cex="http://schemas.microsoft.com/office/word/2018/wordml/cex" xmlns:w16cid="http://schemas.microsoft.com/office/word/2016/wordml/cid" xmlns:w16="http://schemas.microsoft.com/office/word/2018/wordml" xmlns:w16sdtdh="http://schemas.microsoft.com/office/word/2020/wordml/sdtdatahash" xmlns:w16se="http://schemas.microsoft.com/office/word/2015/wordml/symex" mc:Ignorable="w14 w15 w16se w16cid w16 w16cex w16sdtdh">
+  <w:docDefaults>
+    <w:rPrDefault>
+      <w:rPr>
+        <w:rFonts w:asciiTheme="minorHAnsi" w:eastAsiaTheme="minorEastAsia" w:hAnsiTheme="minorHAnsi" w:cstheme="minorBidi"/>
+        <w:sz w:val="22"/>
+        <w:szCs w:val="22"/>
+        <w:lang w:val="en-ZA" w:eastAsia="en-ZA" w:bidi="ar-SA"/>
+      </w:rPr>
+    </w:rPrDefault>
+    <w:pPrDefault>
+      <w:pPr>
+        <w:spacing w:after="160" w:line="259" w:lineRule="auto"/>
+      </w:pPr>
+    </w:pPrDefault>
+  </w:docDefaults>
+  <w:latentStyles w:defLockedState="0" w:defUIPriority="99" w:defSemiHidden="0" w:defUnhideWhenUsed="0" w:defQFormat="0" w:count="376">
+    <w:lsdException w:name="Normal" w:uiPriority="0" w:qFormat="1"/>
+    <w:lsdException w:name="heading 1" w:uiPriority="9" w:qFormat="1"/>
+    <w:lsdException w:name="heading 2" w:semiHidden="1" w:uiPriority="9" w:unhideWhenUsed="1" w:qFormat="1"/>
+    <w:lsdException w:name="heading 3" w:semiHidden="1" w:uiPriority="9" w:unhideWhenUsed="1" w:qFormat="1"/>
+    <w:lsdException w:name="heading 4" w:semiHidden="1" w:uiPriority="9" w:unhideWhenUsed="1" w:qFormat="1"/>
+    <w:lsdException w:name="heading 5" w:semiHidden="1" w:uiPriority="9" w:unhideWhenUsed="1" w:qFormat="1"/>
+    <w:lsdException w:name="heading 6" w:semiHidden="1" w:uiPriority="9" w:unhideWhenUsed="1" w:qFormat="1"/>
+    <w:lsdException w:name="heading 7" w:semiHidden="1" w:uiPriority="9" w:unhideWhenUsed="1" w:qFormat="1"/>
+    <w:lsdException w:name="heading 8" w:semiHidden="1" w:uiPriority="9" w:unhideWhenUsed="1" w:qFormat="1"/>
+    <w:lsdException w:name="heading 9" w:semiHidden="1" w:uiPriority="9" w:unhideWhenUsed="1" w:qFormat="1"/>
+    <w:lsdException w:name="index 1" w:semiHidden="1" w:unhideWhenUsed="1"/>
+    <w:lsdException w:name="index 2" w:semiHidden="1" w:unhideWhenUsed="1"/>
+    <w:lsdException w:name="index 3" w:semiHidden="1" w:unhideWhenUsed="1"/>
+    <w:lsdException w:name="index 4" w:semiHidden="1" w:unhideWhenUsed="1"/>
+    <w:lsdException w:name="index 5" w:semiHidden="1" w:unhideWhenUsed="1"/>
+    <w:lsdException w:name="index 6" w:semiHidden="1" w:unhideWhenUsed="1"/>
+    <w:lsdException w:name="index 7" w:semiHidden="1" w:unhideWhenUsed="1"/>
+    <w:lsdException w:name="index 8" w:semiHidden="1" w:unhideWhenUsed="1"/>
+    <w:lsdException w:name="index 9" w:semiHidden="1" w:unhideWhenUsed="1"/>
+    <w:lsdException w:name="toc 1" w:semiHidden="1" w:uiPriority="39" w:unhideWhenUsed="1"/>
+    <w:lsdException w:name="toc 2" w:semiHidden="1" w:uiPriority="39" w:unhideWhenUsed="1"/>
+    <w:lsdException w:name="toc 3" w:semiHidden="1" w:uiPriority="39" w:unhideWhenUsed="1"/>
+    <w:lsdException w:name="toc 4" w:semiHidden="1" w:uiPriority="39" w:unhideWhenUsed="1"/>
+    <w:lsdException w:name="toc 5" w:semiHidden="1" w:uiPriority="39" w:unhideWhenUsed="1"/>
+    <w:lsdException w:name="toc 6" w:semiHidden="1" w:uiPriority="39" w:unhideWhenUsed="1"/>
+    <w:lsdException w:name="toc 7" w:semiHidden="1" w:uiPriority="39" w:unhideWhenUsed="1"/>
+    <w:lsdException w:name="toc 8" w:semiHidden="1" w:uiPriority="39" w:unhideWhenUsed="1"/>
+    <w:lsdException w:name="toc 9" w:semiHidden="1" w:uiPriority="39" w:unhideWhenUsed="1"/>
+    <w:lsdException w:name="Normal Indent" w:semiHidden="1" w:unhideWhenUsed="1"/>
+    <w:lsdException w:name="footnote text" w:semiHidden="1" w:unhideWhenUsed="1"/>
+    <w:lsdException w:name="annotation text" w:semiHidden="1" w:unhideWhenUsed="1"/>
+    <w:lsdException w:name="header" w:semiHidden="1" w:unhideWhenUsed="1"/>
+    <w:lsdException w:name="footer" w:semiHidden="1" w:unhideWhenUsed="1"/>
+    <w:lsdException w:name="index heading" w:semiHidden="1" w:unhideWhenUsed="1"/>
+    <w:lsdException w:name="caption" w:semiHidden="1" w:uiPriority="35" w:unhideWhenUsed="1" w:qFormat="1"/>
+    <w:lsdException w:name="table of figures" w:semiHidden="1" w:unhideWhenUsed="1"/>
+    <w:lsdException w:name="envelope address" w:semiHidden="1" w:unhideWhenUsed="1"/>
+    <w:lsdException w:name="envelope return" w:semiHidden="1" w:unhideWhenUsed="1"/>
+    <w:lsdException w:name="footnote reference" w:semiHidden="1" w:unhideWhenUsed="1"/>
+    <w:lsdException w:name="annotation reference" w:semiHidden="1" w:unhideWhenUsed="1"/>
+    <w:lsdException w:name="line number" w:semiHidden="1" w:unhideWhenUsed="1"/>
+    <w:lsdException w:name="page number" w:semiHidden="1" w:unhideWhenUsed="1"/>
+    <w:lsdException w:name="endnote reference" w:semiHidden="1" w:unhideWhenUsed="1"/>
+    <w:lsdException w:name="endnote text" w:semiHidden="1" w:unhideWhenUsed="1"/>
+    <w:lsdException w:name="table of authorities" w:semiHidden="1" w:unhideWhenUsed="1"/>
+    <w:lsdException w:name="macro" w:semiHidden="1" w:unhideWhenUsed="1"/>
+    <w:lsdException w:name="toa heading" w:semiHidden="1" w:unhideWhenUsed="1"/>
+    <w:lsdException w:name="List" w:semiHidden="1" w:unhideWhenUsed="1"/>
+    <w:lsdException w:name="List Bullet" w:semiHidden="1" w:unhideWhenUsed="1"/>
+    <w:lsdException w:name="List Number" w:semiHidden="1" w:unhideWhenUsed="1"/>
+    <w:lsdException w:name="List 2" w:semiHidden="1" w:unhideWhenUsed="1"/>
+    <w:lsdException w:name="List 3" w:semiHidden="1" w:unhideWhenUsed="1"/>
+    <w:lsdException w:name="List 4" w:semiHidden="1" w:unhideWhenUsed="1"/>
+    <w:lsdException w:name="List 5" w:semiHidden="1" w:unhideWhenUsed="1"/>
+    <w:lsdException w:name="List Bullet 2" w:semiHidden="1" w:unhideWhenUsed="1"/>
+    <w:lsdException w:name="List Bullet 3" w:semiHidden="1" w:unhideWhenUsed="1"/>
+    <w:lsdException w:name="List Bullet 4" w:semiHidden="1" w:unhideWhenUsed="1"/>
+    <w:lsdException w:name="List Bullet 5" w:semiHidden="1" w:unhideWhenUsed="1"/>
+    <w:lsdException w:name="List Number 2" w:semiHidden="1" w:unhideWhenUsed="1"/>
+    <w:lsdException w:name="List Number 3" w:semiHidden="1" w:unhideWhenUsed="1"/>
+    <w:lsdException w:name="List Number 4" w:semiHidden="1" w:unhideWhenUsed="1"/>
+    <w:lsdException w:name="List Number 5" w:semiHidden="1" w:unhideWhenUsed="1"/>
+    <w:lsdException w:name="Title" w:uiPriority="10" w:qFormat="1"/>
+    <w:lsdException w:name="Closing" w:semiHidden="1" w:unhideWhenUsed="1"/>
+    <w:lsdException w:name="Signature" w:semiHidden="1" w:unhideWhenUsed="1"/>
+    <w:lsdException w:name="Default Paragraph Font" w:semiHidden="1" w:uiPriority="1" w:unhideWhenUsed="1"/>
+    <w:lsdException w:name="Body Text" w:semiHidden="1" w:unhideWhenUsed="1"/>
+    <w:lsdException w:name="Body Text Indent" w:semiHidden="1" w:unhideWhenUsed="1"/>
+    <w:lsdException w:name="List Continue" w:semiHidden="1" w:unhideWhenUsed="1"/>
+    <w:lsdException w:name="List Continue 2" w:semiHidden="1" w:unhideWhenUsed="1"/>
+    <w:lsdException w:name="List Continue 3" w:semiHidden="1" w:unhideWhenUsed="1"/>
+    <w:lsdException w:name="List Continue 4" w:semiHidden="1" w:unhideWhenUsed="1"/>
+    <w:lsdException w:name="List Continue 5" w:semiHidden="1" w:unhideWhenUsed="1"/>
+    <w:lsdException w:name="Message Header" w:semiHidden="1" w:unhideWhenUsed="1"/>
+    <w:lsdException w:name="Subtitle" w:uiPriority="11" w:qFormat="1"/>
+    <w:lsdException w:name="Salutation" w:semiHidden="1" w:unhideWhenUsed="1"/>
+    <w:lsdException w:name="Date" w:semiHidden="1" w:unhideWhenUsed="1"/>
+    <w:lsdException w:name="Body Text First Indent" w:semiHidden="1" w:unhideWhenUsed="1"/>
+    <w:lsdException w:name="Body Text First Indent 2" w:semiHidden="1" w:unhideWhenUsed="1"/>
+    <w:lsdException w:name="Note Heading" w:semiHidden="1" w:unhideWhenUsed="1"/>
+    <w:lsdException w:name="Body Text 2" w:semiHidden="1" w:unhideWhenUsed="1"/>
+    <w:lsdException w:name="Body Text 3" w:semiHidden="1" w:unhideWhenUsed="1"/>
+    <w:lsdException w:name="Body Text Indent 2" w:semiHidden="1" w:unhideWhenUsed="1"/>
+    <w:lsdException w:name="Body Text Indent 3" w:semiHidden="1" w:unhideWhenUsed="1"/>
+    <w:lsdException w:name="Block Text" w:semiHidden="1" w:unhideWhenUsed="1"/>
+    <w:lsdException w:name="Hyperlink" w:semiHidden="1" w:unhideWhenUsed="1"/>
+    <w:lsdException w:name="FollowedHyperlink" w:semiHidden="1" w:unhideWhenUsed="1"/>
+    <w:lsdException w:name="Strong" w:uiPriority="22" w:qFormat="1"/>
+    <w:lsdException w:name="Emphasis" w:uiPriority="20" w:qFormat="1"/>
+    <w:lsdException w:name="Document Map" w:semiHidden="1" w:unhideWhenUsed="1"/>
+    <w:lsdException w:name="Plain Text" w:semiHidden="1" w:unhideWhenUsed="1"/>
+    <w:lsdException w:name="E-mail Signature" w:semiHidden="1" w:unhideWhenUsed="1"/>
+    <w:lsdException w:name="HTML Top of Form" w:semiHidden="1" w:unhideWhenUsed="1"/>
+    <w:lsdException w:name="HTML Bottom of Form" w:semiHidden="1" w:unhideWhenUsed="1"/>
+    <w:lsdException w:name="Normal (Web)" w:semiHidden="1" w:unhideWhenUsed="1"/>
+    <w:lsdException w:name="HTML Acronym" w:semiHidden="1" w:unhideWhenUsed="1"/>
+    <w:lsdException w:name="HTML Address" w:semiHidden="1" w:unhideWhenUsed="1"/>
+    <w:lsdException w:name="HTML Cite" w:semiHidden="1" w:unhideWhenUsed="1"/>
+    <w:lsdException w:name="HTML Code" w:semiHidden="1" w:unhideWhenUsed="1"/>
+    <w:lsdException w:name="HTML Definition" w:semiHidden="1" w:unhideWhenUsed="1"/>
+    <w:lsdException w:name="HTML Keyboard" w:semiHidden="1" w:unhideWhenUsed="1"/>
+    <w:lsdException w:name="HTML Preformatted" w:semiHidden="1" w:unhideWhenUsed="1"/>
+    <w:lsdException w:name="HTML Sample" w:semiHidden="1" w:unhideWhenUsed="1"/>
+    <w:lsdException w:name="HTML Typewriter" w:semiHidden="1" w:unhideWhenUsed="1"/>
+    <w:lsdException w:name="HTML Variable" w:semiHidden="1" w:unhideWhenUsed="1"/>
+    <w:lsdException w:name="Normal Table" w:semiHidden="1" w:unhideWhenUsed="1"/>
+    <w:lsdException w:name="annotation subject" w:semiHidden="1" w:unhideWhenUsed="1"/>
+    <w:lsdException w:name="No List" w:semiHidden="1" w:unhideWhenUsed="1"/>
+    <w:lsdException w:name="Outline List 1" w:semiHidden="1" w:unhideWhenUsed="1"/>
+    <w:lsdException w:name="Outline List 2" w:semiHidden="1" w:unhideWhenUsed="1"/>
+    <w:lsdException w:name="Outline List 3" w:semiHidden="1" w:unhideWhenUsed="1"/>
+    <w:lsdException w:name="Table Simple 1" w:semiHidden="1" w:unhideWhenUsed="1"/>
+    <w:lsdException w:name="Table Simple 2" w:semiHidden="1" w:unhideWhenUsed="1"/>
+    <w:lsdException w:name="Table Simple 3" w:semiHidden="1" w:unhideWhenUsed="1"/>
+    <w:lsdException w:name="Table Classic 1" w:semiHidden="1" w:unhideWhenUsed="1"/>
+    <w:lsdException w:name="Table Classic 2" w:semiHidden="1" w:unhideWhenUsed="1"/>
+    <w:lsdException w:name="Table Classic 3" w:semiHidden="1" w:unhideWhenUsed="1"/>
+    <w:lsdException w:name="Table Classic 4" w:semiHidden="1" w:unhideWhenUsed="1"/>
+    <w:lsdException w:name="Table Colorful 1" w:semiHidden="1" w:unhideWhenUsed="1"/>
+    <w:lsdException w:name="Table Colorful 2" w:semiHidden="1" w:unhideWhenUsed="1"/>
+    <w:lsdException w:name="Table Colorful 3" w:semiHidden="1" w:unhideWhenUsed="1"/>
+    <w:lsdException w:name="Table Columns 1" w:semiHidden="1" w:unhideWhenUsed="1"/>
+    <w:lsdException w:name="Table Columns 2" w:semiHidden="1" w:unhideWhenUsed="1"/>
+    <w:lsdException w:name="Table Columns 3" w:semiHidden="1" w:unhideWhenUsed="1"/>
+    <w:lsdException w:name="Table Columns 4" w:semiHidden="1" w:unhideWhenUsed="1"/>
+    <w:lsdException w:name="Table Columns 5" w:semiHidden="1" w:unhideWhenUsed="1"/>
+    <w:lsdException w:name="Table Grid 1" w:semiHidden="1" w:unhideWhenUsed="1"/>
+    <w:lsdException w:name="Table Grid 2" w:semiHidden="1" w:unhideWhenUsed="1"/>
+    <w:lsdException w:name="Table Grid 3" w:semiHidden="1" w:unhideWhenUsed="1"/>
+    <w:lsdException w:name="Table Grid 4" w:semiHidden="1" w:unhideWhenUsed="1"/>
+    <w:lsdException w:name="Table Grid 5" w:semiHidden="1" w:unhideWhenUsed="1"/>
+    <w:lsdException w:name="Table Grid 6" w:semiHidden="1" w:unhideWhenUsed="1"/>
+    <w:lsdException w:name="Table Grid 7" w:semiHidden="1" w:unhideWhenUsed="1"/>
+    <w:lsdException w:name="Table Grid 8" w:semiHidden="1" w:unhideWhenUsed="1"/>
+    <w:lsdException w:name="Table List 1" w:semiHidden="1" w:unhideWhenUsed="1"/>
+    <w:lsdException w:name="Table List 2" w:semiHidden="1" w:unhideWhenUsed="1"/>
+    <w:lsdException w:name="Table List 3" w:semiHidden="1" w:unhideWhenUsed="1"/>
+    <w:lsdException w:name="Table List 4" w:semiHidden="1" w:unhideWhenUsed="1"/>
+    <w:lsdException w:name="Table List 5" w:semiHidden="1" w:unhideWhenUsed="1"/>
+    <w:lsdException w:name="Table List 6" w:semiHidden="1" w:unhideWhenUsed="1"/>
+    <w:lsdException w:name="Table List 7" w:semiHidden="1" w:unhideWhenUsed="1"/>
+    <w:lsdException w:name="Table List 8" w:semiHidden="1" w:unhideWhenUsed="1"/>
+    <w:lsdException w:name="Table 3D effects 1" w:semiHidden="1" w:unhideWhenUsed="1"/>
+    <w:lsdException w:name="Table 3D effects 2" w:semiHidden="1" w:unhideWhenUsed="1"/>
+    <w:lsdException w:name="Table 3D effects 3" w:semiHidden="1" w:unhideWhenUsed="1"/>
+    <w:lsdException w:name="Table Contemporary" w:semiHidden="1" w:unhideWhenUsed="1"/>
+    <w:lsdException w:name="Table Elegant" w:semiHidden="1" w:unhideWhenUsed="1"/>
+    <w:lsdException w:name="Table Professional" w:semiHidden="1" w:unhideWhenUsed="1"/>
+    <w:lsdException w:name="Table Subtle 1" w:semiHidden="1" w:unhideWhenUsed="1"/>
+    <w:lsdException w:name="Table Subtle 2" w:semiHidden="1" w:unhideWhenUsed="1"/>
+    <w:lsdException w:name="Table Web 1" w:semiHidden="1" w:unhideWhenUsed="1"/>
+    <w:lsdException w:name="Table Web 2" w:semiHidden="1" w:unhideWhenUsed="1"/>
+    <w:lsdException w:name="Table Web 3" w:semiHidden="1" w:unhideWhenUsed="1"/>
+    <w:lsdException w:name="Balloon Text" w:semiHidden="1" w:unhideWhenUsed="1"/>
+    <w:lsdException w:name="Table Grid" w:uiPriority="39"/>
+    <w:lsdException w:name="Table Theme" w:semiHidden="1" w:unhideWhenUsed="1"/>
+    <w:lsdException w:name="Placeholder Text" w:semiHidden="1"/>
+    <w:lsdException w:name="No Spacing" w:uiPriority="1" w:qFormat="1"/>
+    <w:lsdException w:name="Light Shading" w:uiPriority="60"/>
+    <w:lsdException w:name="Light List" w:uiPriority="61"/>
+    <w:lsdException w:name="Light Grid" w:uiPriority="62"/>
+    <w:lsdException w:name="Medium Shading 1" w:uiPriority="63"/>
+    <w:lsdException w:name="Medium Shading 2" w:uiPriority="64"/>
+    <w:lsdException w:name="Medium List 1" w:uiPriority="65"/>
+    <w:lsdException w:name="Medium List 2" w:uiPriority="66"/>
+    <w:lsdException w:name="Medium Grid 1" w:uiPriority="67"/>
+    <w:lsdException w:name="Medium Grid 2" w:uiPriority="68"/>
+    <w:lsdException w:name="Medium Grid 3" w:uiPriority="69"/>
+    <w:lsdException w:name="Dark List" w:uiPriority="70"/>
+    <w:lsdException w:name="Colorful Shading" w:uiPriority="71"/>
+    <w:lsdException w:name="Colorful List" w:uiPriority="72"/>
+    <w:lsdException w:name="Colorful Grid" w:uiPriority="73"/>
+    <w:lsdException w:name="Light Shading Accent 1" w:uiPriority="60"/>
+    <w:lsdException w:name="Light List Accent 1" w:uiPriority="61"/>
+    <w:lsdException w:name="Light Grid Accent 1" w:uiPriority="62"/>
+    <w:lsdException w:name="Medium Shading 1 Accent 1" w:uiPriority="63"/>
+    <w:lsdException w:name="Medium Shading 2 Accent 1" w:uiPriority="64"/>
+    <w:lsdException w:name="Medium List 1 Accent 1" w:uiPriority="65"/>
+    <w:lsdException w:name="Revision" w:semiHidden="1"/>
+    <w:lsdException w:name="List Paragraph" w:uiPriority="34" w:qFormat="1"/>
+    <w:lsdException w:name="Quote" w:uiPriority="29" w:qFormat="1"/>
+    <w:lsdException w:name="Intense Quote" w:uiPriority="30" w:qFormat="1"/>
+    <w:lsdException w:name="Medium List 2 Accent 1" w:uiPriority="66"/>
+    <w:lsdException w:name="Medium Grid 1 Accent 1" w:uiPriority="67"/>
+    <w:lsdException w:name="Medium Grid 2 Accent 1" w:uiPriority="68"/>
+    <w:lsdException w:name="Medium Grid 3 Accent 1" w:uiPriority="69"/>
+    <w:lsdException w:name="Dark List Accent 1" w:uiPriority="70"/>
+    <w:lsdException w:name="Colorful Shading Accent 1" w:uiPriority="71"/>
+    <w:lsdException w:name="Colorful List Accent 1" w:uiPriority="72"/>
+    <w:lsdException w:name="Colorful Grid Accent 1" w:uiPriority="73"/>
+    <w:lsdException w:name="Light Shading Accent 2" w:uiPriority="60"/>
+    <w:lsdException w:name="Light List Accent 2" w:uiPriority="61"/>
+    <w:lsdException w:name="Light Grid Accent 2" w:uiPriority="62"/>
+    <w:lsdException w:name="Medium Shading 1 Accent 2" w:uiPriority="63"/>
+    <w:lsdException w:name="Medium Shading 2 Accent 2" w:uiPriority="64"/>
+    <w:lsdException w:name="Medium List 1 Accent 2" w:uiPriority="65"/>
+    <w:lsdException w:name="Medium List 2 Accent 2" w:uiPriority="66"/>
+    <w:lsdException w:name="Medium Grid 1 Accent 2" w:uiPriority="67"/>
+    <w:lsdException w:name="Medium Grid 2 Accent 2" w:uiPriority="68"/>
+    <w:lsdException w:name="Medium Grid 3 Accent 2" w:uiPriority="69"/>
+    <w:lsdException w:name="Dark List Accent 2" w:uiPriority="70"/>
+    <w:lsdException w:name="Colorful Shading Accent 2" w:uiPriority="71"/>
+    <w:lsdException w:name="Colorful List Accent 2" w:uiPriority="72"/>
+    <w:lsdException w:name="Colorful Grid Accent 2" w:uiPriority="73"/>
+    <w:lsdException w:name="Light Shading Accent 3" w:uiPriority="60"/>
+    <w:lsdException w:name="Light List Accent 3" w:uiPriority="61"/>
+    <w:lsdException w:name="Light Grid Accent 3" w:uiPriority="62"/>
+    <w:lsdException w:name="Medium Shading 1 Accent 3" w:uiPriority="63"/>
+    <w:lsdException w:name="Medium Shading 2 Accent 3" w:uiPriority="64"/>
+    <w:lsdException w:name="Medium List 1 Accent 3" w:uiPriority="65"/>
+    <w:lsdException w:name="Medium List 2 Accent 3" w:uiPriority="66"/>
+    <w:lsdException w:name="Medium Grid 1 Accent 3" w:uiPriority="67"/>
+    <w:lsdException w:name="Medium Grid 2 Accent 3" w:uiPriority="68"/>
+    <w:lsdException w:name="Medium Grid 3 Accent 3" w:uiPriority="69"/>
+    <w:lsdException w:name="Dark List Accent 3" w:uiPriority="70"/>
+    <w:lsdException w:name="Colorful Shading Accent 3" w:uiPriority="71"/>
+    <w:lsdException w:name="Colorful List Accent 3" w:uiPriority="72"/>
+    <w:lsdException w:name="Colorful Grid Accent 3" w:uiPriority="73"/>
+    <w:lsdException w:name="Light Shading Accent 4" w:uiPriority="60"/>
+    <w:lsdException w:name="Light List Accent 4" w:uiPriority="61"/>
+    <w:lsdException w:name="Light Grid Accent 4" w:uiPriority="62"/>
+    <w:lsdException w:name="Medium Shading 1 Accent 4" w:uiPriority="63"/>
+    <w:lsdException w:name="Medium Shading 2 Accent 4" w:uiPriority="64"/>
+    <w:lsdException w:name="Medium List 1 Accent 4" w:uiPriority="65"/>
+    <w:lsdException w:name="Medium List 2 Accent 4" w:uiPriority="66"/>
+    <w:lsdException w:name="Medium Grid 1 Accent 4" w:uiPriority="67"/>
+    <w:lsdException w:name="Medium Grid 2 Accent 4" w:uiPriority="68"/>
+    <w:lsdException w:name="Medium Grid 3 Accent 4" w:uiPriority="69"/>
+    <w:lsdException w:name="Dark List Accent 4" w:uiPriority="70"/>
+    <w:lsdException w:name="Colorful Shading Accent 4" w:uiPriority="71"/>
+    <w:lsdException w:name="Colorful List Accent 4" w:uiPriority="72"/>
+    <w:lsdException w:name="Colorful Grid Accent 4" w:uiPriority="73"/>
+    <w:lsdException w:name="Light Shading Accent 5" w:uiPriority="60"/>
+    <w:lsdException w:name="Light List Accent 5" w:uiPriority="61"/>
+    <w:lsdException w:name="Light Grid Accent 5" w:uiPriority="62"/>
+    <w:lsdException w:name="Medium Shading 1 Accent 5" w:uiPriority="63"/>
+    <w:lsdException w:name="Medium Shading 2 Accent 5" w:uiPriority="64"/>
+    <w:lsdException w:name="Medium List 1 Accent 5" w:uiPriority="65"/>
+    <w:lsdException w:name="Medium List 2 Accent 5" w:uiPriority="66"/>
+    <w:lsdException w:name="Medium Grid 1 Accent 5" w:uiPriority="67"/>
+    <w:lsdException w:name="Medium Grid 2 Accent 5" w:uiPriority="68"/>
+    <w:lsdException w:name="Medium Grid 3 Accent 5" w:uiPriority="69"/>
+    <w:lsdException w:name="Dark List Accent 5" w:uiPriority="70"/>
+    <w:lsdException w:name="Colorful Shading Accent 5" w:uiPriority="71"/>
+    <w:lsdException w:name="Colorful List Accent 5" w:uiPriority="72"/>
+    <w:lsdException w:name="Colorful Grid Accent 5" w:uiPriority="73"/>
+    <w:lsdException w:name="Light Shading Accent 6" w:uiPriority="60"/>
+    <w:lsdException w:name="Light List Accent 6" w:uiPriority="61"/>
+    <w:lsdException w:name="Light Grid Accent 6" w:uiPriority="62"/>
+    <w:lsdException w:name="Medium Shading 1 Accent 6" w:uiPriority="63"/>
+    <w:lsdException w:name="Medium Shading 2 Accent 6" w:uiPriority="64"/>
+    <w:lsdException w:name="Medium List 1 Accent 6" w:uiPriority="65"/>
+    <w:lsdException w:name="Medium List 2 Accent 6" w:uiPriority="66"/>
+    <w:lsdException w:name="Medium Grid 1 Accent 6" w:uiPriority="67"/>
+    <w:lsdException w:name="Medium Grid 2 Accent 6" w:uiPriority="68"/>
+    <w:lsdException w:name="Medium Grid 3 Accent 6" w:uiPriority="69"/>
+    <w:lsdException w:name="Dark List Accent 6" w:uiPriority="70"/>
+    <w:lsdException w:name="Colorful Shading Accent 6" w:uiPriority="71"/>
+    <w:lsdException w:name="Colorful List Accent 6" w:uiPriority="72"/>
+    <w:lsdException w:name="Colorful Grid Accent 6" w:uiPriority="73"/>
+    <w:lsdException w:name="Subtle Emphasis" w:uiPriority="19" w:qFormat="1"/>
+    <w:lsdException w:name="Intense Emphasis" w:uiPriority="21" w:qFormat="1"/>
+    <w:lsdException w:name="Subtle Reference" w:uiPriority="31" w:qFormat="1"/>
+    <w:lsdException w:name="Intense Reference" w:uiPriority="32" w:qFormat="1"/>
+    <w:lsdException w:name="Book Title" w:uiPriority="33" w:qFormat="1"/>
+    <w:lsdException w:name="Bibliography" w:semiHidden="1" w:uiPriority="37" w:unhideWhenUsed="1"/>
+    <w:lsdException w:name="TOC Heading" w:semiHidden="1" w:uiPriority="39" w:unhideWhenUsed="1" w:qFormat="1"/>
+    <w:lsdException w:name="Plain Table 1" w:uiPriority="41"/>
+    <w:lsdException w:name="Plain Table 2" w:uiPriority="42"/>
+    <w:lsdException w:name="Plain Table 3" w:uiPriority="43"/>
+    <w:lsdException w:name="Plain Table 4" w:uiPriority="44"/>
+    <w:lsdException w:name="Plain Table 5" w:uiPriority="45"/>
+    <w:lsdException w:name="Grid Table Light" w:uiPriority="40"/>
+    <w:lsdException w:name="Grid Table 1 Light" w:uiPriority="46"/>
+    <w:lsdException w:name="Grid Table 2" w:uiPriority="47"/>
+    <w:lsdException w:name="Grid Table 3" w:uiPriority="48"/>
+    <w:lsdException w:name="Grid Table 4" w:uiPriority="49"/>
+    <w:lsdException w:name="Grid Table 5 Dark" w:uiPriority="50"/>
+    <w:lsdException w:name="Grid Table 6 Colorful" w:uiPriority="51"/>
+    <w:lsdException w:name="Grid Table 7 Colorful" w:uiPriority="52"/>
+    <w:lsdException w:name="Grid Table 1 Light Accent 1" w:uiPriority="46"/>
+    <w:lsdException w:name="Grid Table 2 Accent 1" w:uiPriority="47"/>
+    <w:lsdException w:name="Grid Table 3 Accent 1" w:uiPriority="48"/>
+    <w:lsdException w:name="Grid Table 4 Accent 1" w:uiPriority="49"/>
+    <w:lsdException w:name="Grid Table 5 Dark Accent 1" w:uiPriority="50"/>
+    <w:lsdException w:name="Grid Table 6 Colorful Accent 1" w:uiPriority="51"/>
+    <w:lsdException w:name="Grid Table 7 Colorful Accent 1" w:uiPriority="52"/>
+    <w:lsdException w:name="Grid Table 1 Light Accent 2" w:uiPriority="46"/>
+    <w:lsdException w:name="Grid Table 2 Accent 2" w:uiPriority="47"/>
+    <w:lsdException w:name="Grid Table 3 Accent 2" w:uiPriority="48"/>
+    <w:lsdException w:name="Grid Table 4 Accent 2" w:uiPriority="49"/>
+    <w:lsdException w:name="Grid Table 5 Dark Accent 2" w:uiPriority="50"/>
+    <w:lsdException w:name="Grid Table 6 Colorful Accent 2" w:uiPriority="51"/>
+    <w:lsdException w:name="Grid Table 7 Colorful Accent 2" w:uiPriority="52"/>
+    <w:lsdException w:name="Grid Table 1 Light Accent 3" w:uiPriority="46"/>
+    <w:lsdException w:name="Grid Table 2 Accent 3" w:uiPriority="47"/>
+    <w:lsdException w:name="Grid Table 3 Accent 3" w:uiPriority="48"/>
+    <w:lsdException w:name="Grid Table 4 Accent 3" w:uiPriority="49"/>
+    <w:lsdException w:name="Grid Table 5 Dark Accent 3" w:uiPriority="50"/>
+    <w:lsdException w:name="Grid Table 6 Colorful Accent 3" w:uiPriority="51"/>
+    <w:lsdException w:name="Grid Table 7 Colorful Accent 3" w:uiPriority="52"/>
+    <w:lsdException w:name="Grid Table 1 Light Accent 4" w:uiPriority="46"/>
+    <w:lsdException w:name="Grid Table 2 Accent 4" w:uiPriority="47"/>
+    <w:lsdException w:name="Grid Table 3 Accent 4" w:uiPriority="48"/>
+    <w:lsdException w:name="Grid Table 4 Accent 4" w:uiPriority="49"/>
+    <w:lsdException w:name="Grid Table 5 Dark Accent 4" w:uiPriority="50"/>
+    <w:lsdException w:name="Grid Table 6 Colorful Accent 4" w:uiPriority="51"/>
+    <w:lsdException w:name="Grid Table 7 Colorful Accent 4" w:uiPriority="52"/>
+    <w:lsdException w:name="Grid Table 1 Light Accent 5" w:uiPriority="46"/>
+    <w:lsdException w:name="Grid Table 2 Accent 5" w:uiPriority="47"/>
+    <w:lsdException w:name="Grid Table 3 Accent 5" w:uiPriority="48"/>
+    <w:lsdException w:name="Grid Table 4 Accent 5" w:uiPriority="49"/>
+    <w:lsdException w:name="Grid Table 5 Dark Accent 5" w:uiPriority="50"/>
+    <w:lsdException w:name="Grid Table 6 Colorful Accent 5" w:uiPriority="51"/>
+    <w:lsdException w:name="Grid Table 7 Colorful Accent 5" w:uiPriority="52"/>
+    <w:lsdException w:name="Grid Table 1 Light Accent 6" w:uiPriority="46"/>
+    <w:lsdException w:name="Grid Table 2 Accent 6" w:uiPriority="47"/>
+    <w:lsdException w:name="Grid Table 3 Accent 6" w:uiPriority="48"/>
+    <w:lsdException w:name="Grid Table 4 Accent 6" w:uiPriority="49"/>
+    <w:lsdException w:name="Grid Table 5 Dark Accent 6" w:uiPriority="50"/>
+    <w:lsdException w:name="Grid Table 6 Colorful Accent 6" w:uiPriority="51"/>
+    <w:lsdException w:name="Grid Table 7 Colorful Accent 6" w:uiPriority="52"/>
+    <w:lsdException w:name="List Table 1 Light" w:uiPriority="46"/>
+    <w:lsdException w:name="List Table 2" w:uiPriority="47"/>
+    <w:lsdException w:name="List Table 3" w:uiPriority="48"/>
+    <w:lsdException w:name="List Table 4" w:uiPriority="49"/>
+    <w:lsdException w:name="List Table 5 Dark" w:uiPriority="50"/>
+    <w:lsdException w:name="List Table 6 Colorful" w:uiPriority="51"/>
+    <w:lsdException w:name="List Table 7 Colorful" w:uiPriority="52"/>
+    <w:lsdException w:name="List Table 1 Light Accent 1" w:uiPriority="46"/>
+    <w:lsdException w:name="List Table 2 Accent 1" w:uiPriority="47"/>
+    <w:lsdException w:name="List Table 3 Accent 1" w:uiPriority="48"/>
+    <w:lsdException w:name="List Table 4 Accent 1" w:uiPriority="49"/>
+    <w:lsdException w:name="List Table 5 Dark Accent 1" w:uiPriority="50"/>
+    <w:lsdException w:name="List Table 6 Colorful Accent 1" w:uiPriority="51"/>
+    <w:lsdException w:name="List Table 7 Colorful Accent 1" w:uiPriority="52"/>
+    <w:lsdException w:name="List Table 1 Light Accent 2" w:uiPriority="46"/>
+    <w:lsdException w:name="List Table 2 Accent 2" w:uiPriority="47"/>
+    <w:lsdException w:name="List Table 3 Accent 2" w:uiPriority="48"/>
+    <w:lsdException w:name="List Table 4 Accent 2" w:uiPriority="49"/>
+    <w:lsdException w:name="List Table 5 Dark Accent 2" w:uiPriority="50"/>
+    <w:lsdException w:name="List Table 6 Colorful Accent 2" w:uiPriority="51"/>
+    <w:lsdException w:name="List Table 7 Colorful Accent 2" w:uiPriority="52"/>
+    <w:lsdException w:name="List Table 1 Light Accent 3" w:uiPriority="46"/>
+    <w:lsdException w:name="List Table 2 Accent 3" w:uiPriority="47"/>
+    <w:lsdException w:name="List Table 3 Accent 3" w:uiPriority="48"/>
+    <w:lsdException w:name="List Table 4 Accent 3" w:uiPriority="49"/>
+    <w:lsdException w:name="List Table 5 Dark Accent 3" w:uiPriority="50"/>
+    <w:lsdException w:name="List Table 6 Colorful Accent 3" w:uiPriority="51"/>
+    <w:lsdException w:name="List Table 7 Colorful Accent 3" w:uiPriority="52"/>
+    <w:lsdException w:name="List Table 1 Light Accent 4" w:uiPriority="46"/>
+    <w:lsdException w:name="List Table 2 Accent 4" w:uiPriority="47"/>
+    <w:lsdException w:name="List Table 3 Accent 4" w:uiPriority="48"/>
+    <w:lsdException w:name="List Table 4 Accent 4" w:uiPriority="49"/>
+    <w:lsdException w:name="List Table 5 Dark Accent 4" w:uiPriority="50"/>
+    <w:lsdException w:name="List Table 6 Colorful Accent 4" w:uiPriority="51"/>
+    <w:lsdException w:name="List Table 7 Colorful Accent 4" w:uiPriority="52"/>
+    <w:lsdException w:name="List Table 1 Light Accent 5" w:uiPriority="46"/>
+    <w:lsdException w:name="List Table 2 Accent 5" w:uiPriority="47"/>
+    <w:lsdException w:name="List Table 3 Accent 5" w:uiPriority="48"/>
+    <w:lsdException w:name="List Table 4 Accent 5" w:uiPriority="49"/>
+    <w:lsdException w:name="List Table 5 Dark Accent 5" w:uiPriority="50"/>
+    <w:lsdException w:name="List Table 6 Colorful Accent 5" w:uiPriority="51"/>
+    <w:lsdException w:name="List Table 7 Colorful Accent 5" w:uiPriority="52"/>
+    <w:lsdException w:name="List Table 1 Light Accent 6" w:uiPriority="46"/>
+    <w:lsdException w:name="List Table 2 Accent 6" w:uiPriority="47"/>
+    <w:lsdException w:name="List Table 3 Accent 6" w:uiPriority="48"/>
+    <w:lsdException w:name="List Table 4 Accent 6" w:uiPriority="49"/>
+    <w:lsdException w:name="List Table 5 Dark Accent 6" w:uiPriority="50"/>
+    <w:lsdException w:name="List Table 6 Colorful Accent 6" w:uiPriority="51"/>
+    <w:lsdException w:name="List Table 7 Colorful Accent 6" w:uiPriority="52"/>
+    <w:lsdException w:name="Mention" w:semiHidden="1" w:unhideWhenUsed="1"/>
+    <w:lsdException w:name="Smart Hyperlink" w:semiHidden="1" w:unhideWhenUsed="1"/>
+    <w:lsdException w:name="Hashtag" w:semiHidden="1" w:unhideWhenUsed="1"/>
+    <w:lsdException w:name="Unresolved Mention" w:semiHidden="1" w:unhideWhenUsed="1"/>
+    <w:lsdException w:name="Smart Link" w:semiHidden="1" w:unhideWhenUsed="1"/>
+  </w:latentStyles>
+  <w:style w:type="paragraph" w:default="1" w:styleId="Normal">
+    <w:name w:val="Normal"/>
+    <w:qFormat/>
+  </w:style>
+  <w:style w:type="character" w:default="1" w:styleId="DefaultParagraphFont">
+    <w:name w:val="Default Paragraph Font"/>
+    <w:uiPriority w:val="1"/>
+    <w:semiHidden/>
+    <w:unhideWhenUsed/>
+  </w:style>
+  <w:style w:type="table" w:default="1" w:styleId="TableNormal">
+    <w:name w:val="Normal Table"/>
+    <w:uiPriority w:val="99"/>
+    <w:semiHidden/>
+    <w:unhideWhenUsed/>
+    <w:tblPr>
+      <w:tblInd w:w="0" w:type="dxa"/>
+      <w:tblCellMar>
+        <w:top w:w="0" w:type="dxa"/>
+        <w:left w:w="108" w:type="dxa"/>
+        <w:bottom w:w="0" w:type="dxa"/>
+        <w:right w:w="108" w:type="dxa"/>
+      </w:tblCellMar>
+    </w:tblPr>
+  </w:style>
+  <w:style w:type="numbering" w:default="1" w:styleId="NoList">
+    <w:name w:val="No List"/>
+    <w:uiPriority w:val="99"/>
+    <w:semiHidden/>
+    <w:unhideWhenUsed/>
+  </w:style>
+  <w:style w:type="character" w:styleId="PlaceholderText">
+    <w:name w:val="Placeholder Text"/>
+    <w:basedOn w:val="DefaultParagraphFont"/>
+    <w:uiPriority w:val="99"/>
+    <w:semiHidden/>
+    <w:rsid w:val="00CE17D3"/>
+    <w:rPr>
+      <w:color w:val="808080"/>
+    </w:rPr>
+  </w:style>
+  <w:style w:type="paragraph" w:customStyle="1" w:styleId="60FCC31781F74453A61497A0B97D7485">
+    <w:name w:val="60FCC31781F74453A61497A0B97D7485"/>
+    <w:rsid w:val="00CE17D3"/>
+  </w:style>
+  <w:style w:type="paragraph" w:customStyle="1" w:styleId="0D55790666854470B01D3A08920E9D89">
+    <w:name w:val="0D55790666854470B01D3A08920E9D89"/>
+    <w:rsid w:val="00CE17D3"/>
+  </w:style>
+  <w:style w:type="paragraph" w:customStyle="1" w:styleId="18D7B5CE2C5043F3AEC5B036C59847FF">
+    <w:name w:val="18D7B5CE2C5043F3AEC5B036C59847FF"/>
+    <w:rsid w:val="00CE17D3"/>
+  </w:style>
+  <w:style w:type="paragraph" w:customStyle="1" w:styleId="1B9A754AC39A446A900718ACB1568231">
+    <w:name w:val="1B9A754AC39A446A900718ACB1568231"/>
+    <w:rsid w:val="00CE17D3"/>
+  </w:style>
+  <w:style w:type="paragraph" w:customStyle="1" w:styleId="66965E58AA0F4B23866C9F957ABFC6C1">
+    <w:name w:val="66965E58AA0F4B23866C9F957ABFC6C1"/>
+    <w:rsid w:val="00CE17D3"/>
+  </w:style>
+  <w:style w:type="paragraph" w:customStyle="1" w:styleId="AE6B27553E5446F79BBEDD292A0AEEAB">
+    <w:name w:val="AE6B27553E5446F79BBEDD292A0AEEAB"/>
+    <w:rsid w:val="00CE17D3"/>
+  </w:style>
+</w:styles>
+</file>
+
+<file path=word/glossary/webSettings.xml><?xml version="1.0" encoding="utf-8"?>
+<w:webSettings xmlns:mc="http://schemas.openxmlformats.org/markup-compatibility/2006" xmlns:r="http://schemas.openxmlformats.org/officeDocument/2006/relationships" xmlns:w="http://schemas.openxmlformats.org/wordprocessingml/2006/main" xmlns:w14="http://schemas.microsoft.com/office/word/2010/wordml" xmlns:w15="http://schemas.microsoft.com/office/word/2012/wordml" xmlns:w16cex="http://schemas.microsoft.com/office/word/2018/wordml/cex" xmlns:w16cid="http://schemas.microsoft.com/office/word/2016/wordml/cid" xmlns:w16="http://schemas.microsoft.com/office/word/2018/wordml" xmlns:w16sdtdh="http://schemas.microsoft.com/office/word/2020/wordml/sdtdatahash" xmlns:w16se="http://schemas.microsoft.com/office/word/2015/wordml/symex" mc:Ignorable="w14 w15 w16se w16cid w16 w16cex w16sdtdh">
+  <w:optimizeForBrowser/>
+  <w:allowPNG/>
+</w:webSettings>
+</file>
+
 <file path=word/theme/theme1.xml><?xml version="1.0" encoding="utf-8"?>
 <a:theme xmlns:a="http://schemas.openxmlformats.org/drawingml/2006/main" name="Office Theme">
   <a:themeElements>
@@ -13270,6 +15811,29 @@
 </a:theme>
 </file>
 
+<file path=word/webextensions/taskpanes.xml><?xml version="1.0" encoding="utf-8"?>
+<wetp:taskpanes xmlns:wetp="http://schemas.microsoft.com/office/webextensions/taskpanes/2010/11">
+  <wetp:taskpane dockstate="right" visibility="0" width="525" row="5">
+    <wetp:webextensionref xmlns:r="http://schemas.openxmlformats.org/officeDocument/2006/relationships" r:id="rId1"/>
+  </wetp:taskpane>
+</wetp:taskpanes>
+</file>
+
+<file path=word/webextensions/webextension1.xml><?xml version="1.0" encoding="utf-8"?>
+<we:webextension xmlns:we="http://schemas.microsoft.com/office/webextensions/webextension/2010/11" id="{9E4FEB91-A8E5-421F-ADBF-8BCF8EA64774}">
+  <we:reference id="wa104382081" version="1.35.0.0" store="en-US" storeType="OMEX"/>
+  <we:alternateReferences>
+    <we:reference id="wa104382081" version="1.35.0.0" store="en-US" storeType="OMEX"/>
+  </we:alternateReferences>
+  <we:properties>
+    <we:property name="MENDELEY_CITATIONS" value="[{&quot;citationID&quot;:&quot;MENDELEY_CITATION_b90234f3-7411-49ed-ad6e-a2de526422e6&quot;,&quot;properties&quot;:{&quot;noteIndex&quot;:0},&quot;isEdited&quot;:false,&quot;manualOverride&quot;:{&quot;isManuallyOverridden&quot;:false,&quot;citeprocText&quot;:&quot;&lt;sup&gt;1&lt;/sup&gt;&quot;,&quot;manualOverrideText&quot;:&quot;&quot;},&quot;citationItems&quot;:[{&quot;id&quot;:&quot;dd34159f-5f60-3619-82c6-c333ab08215a&quot;,&quot;itemData&quot;:{&quot;type&quot;:&quot;article-journal&quot;,&quot;id&quot;:&quot;dd34159f-5f60-3619-82c6-c333ab08215a&quot;,&quot;title&quot;:&quot;Comprehensive Morpho-Electrotonic Analysis Shows 2 Distinct Classes of L2 and L3 Pyramidal Neurons in Human Temporal Cortex&quot;,&quot;author&quot;:[{&quot;family&quot;:&quot;Deitcher&quot;,&quot;given&quot;:&quot;Yair&quot;,&quot;parse-names&quot;:false,&quot;dropping-particle&quot;:&quot;&quot;,&quot;non-dropping-particle&quot;:&quot;&quot;},{&quot;family&quot;:&quot;Eyal&quot;,&quot;given&quot;:&quot;Guy&quot;,&quot;parse-names&quot;:false,&quot;dropping-particle&quot;:&quot;&quot;,&quot;non-dropping-particle&quot;:&quot;&quot;},{&quot;family&quot;:&quot;Kanari&quot;,&quot;given&quot;:&quot;Lida&quot;,&quot;parse-names&quot;:false,&quot;dropping-particle&quot;:&quot;&quot;,&quot;non-dropping-particle&quot;:&quot;&quot;},{&quot;family&quot;:&quot;Verhoog&quot;,&quot;given&quot;:&quot;Matthijs B.&quot;,&quot;parse-names&quot;:false,&quot;dropping-particle&quot;:&quot;&quot;,&quot;non-dropping-particle&quot;:&quot;&quot;},{&quot;family&quot;:&quot;Atenekeng Kahou&quot;,&quot;given&quot;:&quot;Guy Antoine&quot;,&quot;parse-names&quot;:false,&quot;dropping-particle&quot;:&quot;&quot;,&quot;non-dropping-particle&quot;:&quot;&quot;},{&quot;family&quot;:&quot;Mansvelder&quot;,&quot;given&quot;:&quot;Huibert D.&quot;,&quot;parse-names&quot;:false,&quot;dropping-particle&quot;:&quot;&quot;,&quot;non-dropping-particle&quot;:&quot;&quot;},{&quot;family&quot;:&quot;Kock&quot;,&quot;given&quot;:&quot;Christiaan P.J.&quot;,&quot;parse-names&quot;:false,&quot;dropping-particle&quot;:&quot;&quot;,&quot;non-dropping-particle&quot;:&quot;de&quot;},{&quot;family&quot;:&quot;Segev&quot;,&quot;given&quot;:&quot;Idan&quot;,&quot;parse-names&quot;:false,&quot;dropping-particle&quot;:&quot;&quot;,&quot;non-dropping-particle&quot;:&quot;&quot;}],&quot;container-title&quot;:&quot;Cerebral Cortex&quot;,&quot;DOI&quot;:&quot;10.1093/cercor/bhx226&quot;,&quot;ISSN&quot;:&quot;14602199&quot;,&quot;PMID&quot;:&quot;28968789&quot;,&quot;issued&quot;:{&quot;date-parts&quot;:[[2017,11,1]]},&quot;page&quot;:&quot;5398-5414&quot;,&quot;abstract&quot;:&quot;There have been few quantitative characterizations of the morphological, biophysical, and cable properties of neurons in the human neocortex. We employed feature-based statistical methods on a rare data set of 60 3D reconstructed pyramidal neurons from L2 and L3 in the human temporal cortex (HL2/L3 PCs) removed after brain surgery. Of these cells, 25 neurons were also characterized physiologically. Thirty-two morphological features were analyzed (e.g., dendritic surface area, 36 333 ± 18 157 μm 2; number of basal trees, 5.55 ± 1.47; dendritic diameter, 0.76 ± 0.28 μm). Eighteen features showed a significant gradual increase with depth from the pia (e.g., dendritic length and soma radius). The other features showed weak or no correlation with depth (e.g., dendritic diameter). The basal dendritic terminals in HL2/L3 PCs are particularly elongated, enabling multiple nonlinear processing units in these dendrites. Unlike the morphological features, the active biophysical features (e.g., spike shapes and rates) and passive/cable features (e.g., somatic input resistance, 47.68 ± 15.26 M?, membrane time constant, 12.03 ± 1.79 ms, average dendritic cable length, 0.99 ± 0.24) were depth-independent. A novel descriptor for apical dendritic topology yielded 2 distinct classes, termed hereby as \&quot;slim-tufted\&quot; and \&quot;profuse-tufted\&quot; HL2/L3 PCs; the latter class tends to fire at higher rates. Thus, our morpho-electrotonic analysis shows 2 distinct classes of HL2/L3 PCs.&quot;,&quot;publisher&quot;:&quot;Oxford University Press&quot;,&quot;issue&quot;:&quot;11&quot;,&quot;volume&quot;:&quot;27&quot;,&quot;expandedJournalTitle&quot;:&quot;Cerebral Cortex&quot;},&quot;isTemporary&quot;:false}],&quot;citationTag&quot;:&quot;MENDELEY_CITATION_v3_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&quot;},{&quot;citationID&quot;:&quot;MENDELEY_CITATION_e9f597b7-5955-4d9d-84fa-7a2b9273ac1d&quot;,&quot;properties&quot;:{&quot;noteIndex&quot;:0},&quot;isEdited&quot;:false,&quot;manualOverride&quot;:{&quot;isManuallyOverridden&quot;:false,&quot;citeprocText&quot;:&quot;&lt;sup&gt;2,3&lt;/sup&gt;&quot;,&quot;manualOverrideText&quot;:&quot;&quot;},&quot;citationItems&quot;:[{&quot;id&quot;:&quot;26325579-2e0f-37cf-97df-7089bb52d450&quot;,&quot;itemData&quot;:{&quot;type&quot;:&quot;article-journal&quot;,&quot;id&quot;:&quot;26325579-2e0f-37cf-97df-7089bb52d450&quot;,&quot;title&quot;:&quot;Unique membrane properties and enhanced signal processing in human neocortical neurons&quot;,&quot;author&quot;:[{&quot;family&quot;:&quot;Eyal&quot;,&quot;given&quot;:&quot;Guy&quot;,&quot;parse-names&quot;:false,&quot;dropping-particle&quot;:&quot;&quot;,&quot;non-dropping-particle&quot;:&quot;&quot;},{&quot;family&quot;:&quot;Verhoog&quot;,&quot;given&quot;:&quot;Matthijs B&quot;,&quot;parse-names&quot;:false,&quot;dropping-particle&quot;:&quot;&quot;,&quot;non-dropping-particle&quot;:&quot;&quot;},{&quot;family&quot;:&quot;Testa-Silva&quot;,&quot;given&quot;:&quot;Guilherme&quot;,&quot;parse-names&quot;:false,&quot;dropping-particle&quot;:&quot;&quot;,&quot;non-dropping-particle&quot;:&quot;&quot;},{&quot;family&quot;:&quot;Deitcher&quot;,&quot;given&quot;:&quot;Yair&quot;,&quot;parse-names&quot;:false,&quot;dropping-particle&quot;:&quot;&quot;,&quot;non-dropping-particle&quot;:&quot;&quot;},{&quot;family&quot;:&quot;Lodder&quot;,&quot;given&quot;:&quot;Johannes C&quot;,&quot;parse-names&quot;:false,&quot;dropping-particle&quot;:&quot;&quot;,&quot;non-dropping-particle&quot;:&quot;&quot;},{&quot;family&quot;:&quot;Benavides-Piccione&quot;,&quot;given&quot;:&quot;Ruth&quot;,&quot;parse-names&quot;:false,&quot;dropping-particle&quot;:&quot;&quot;,&quot;non-dropping-particle&quot;:&quot;&quot;},{&quot;family&quot;:&quot;Morales&quot;,&quot;given&quot;:&quot;Juan&quot;,&quot;parse-names&quot;:false,&quot;dropping-particle&quot;:&quot;&quot;,&quot;non-dropping-particle&quot;:&quot;&quot;},{&quot;family&quot;:&quot;Defelipe&quot;,&quot;given&quot;:&quot;Javier&quot;,&quot;parse-names&quot;:false,&quot;dropping-particle&quot;:&quot;&quot;,&quot;non-dropping-particle&quot;:&quot;&quot;},{&quot;family&quot;:&quot;Pj De Kock&quot;,&quot;given&quot;:&quot;Christiaan&quot;,&quot;parse-names&quot;:false,&quot;dropping-particle&quot;:&quot;&quot;,&quot;non-dropping-particle&quot;:&quot;&quot;},{&quot;family&quot;:&quot;Mansvelder&quot;,&quot;given&quot;:&quot;Huibert D&quot;,&quot;parse-names&quot;:false,&quot;dropping-particle&quot;:&quot;&quot;,&quot;non-dropping-particle&quot;:&quot;&quot;},{&quot;family&quot;:&quot;Segev&quot;,&quot;given&quot;:&quot;Idan&quot;,&quot;parse-names&quot;:false,&quot;dropping-particle&quot;:&quot;&quot;,&quot;non-dropping-particle&quot;:&quot;&quot;}],&quot;DOI&quot;:&quot;10.7554/eLife.16553.001&quot;,&quot;URL&quot;:&quot;https://senselab.med.yale.edu/ModelDB/showmodel.&quot;,&quot;issued&quot;:{&quot;date-parts&quot;:[[2016]]},&quot;abstract&quot;:&quot;The advanced cognitive capabilities of the human brain are often attributed to our recently evolved neocortex. However, it is not known whether the basic building blocks of the human neocortex, the pyramidal neurons, possess unique biophysical properties that might impact on cortical computations. Here we show that layer 2/3 pyramidal neurons from human temporal cortex (HL2/3 PCs) have a specific membrane capacitance (C m) of ~0.5 mF/cm 2 , half of the commonly accepted 'universal' value (~1 mF/cm 2) for biological membranes. This finding was predicted by fitting in vitro voltage transients to theoretical transients then validated by direct measurement of C m in nucleated patch experiments. Models of 3D reconstructed HL2/3 PCs demonstrated that such low C m value significantly enhances both synaptic charge-transfer from dendrites to soma and spike propagation along the axon. This is the first demonstration that human cortical neurons have distinctive membrane properties, suggesting important implications for signal processing in human neocortex.&quot;},&quot;isTemporary&quot;:false},{&quot;id&quot;:&quot;fe5a6f8c-af2d-34cc-9b85-7eca98e76ff6&quot;,&quot;itemData&quot;:{&quot;type&quot;:&quot;article-journal&quot;,&quot;id&quot;:&quot;fe5a6f8c-af2d-34cc-9b85-7eca98e76ff6&quot;,&quot;title&quot;:&quot;Human cortical pyramidal neurons: From spines to spikes via models&quot;,&quot;author&quot;:[{&quot;family&quot;:&quot;Eyal&quot;,&quot;given&quot;:&quot;Guy&quot;,&quot;parse-names&quot;:false,&quot;dropping-particle&quot;:&quot;&quot;,&quot;non-dropping-particle&quot;:&quot;&quot;},{&quot;family&quot;:&quot;Verhoog&quot;,&quot;given&quot;:&quot;Matthijs B.&quot;,&quot;parse-names&quot;:false,&quot;dropping-particle&quot;:&quot;&quot;,&quot;non-dropping-particle&quot;:&quot;&quot;},{&quot;family&quot;:&quot;Testa-Silva&quot;,&quot;given&quot;:&quot;Guilherme&quot;,&quot;parse-names&quot;:false,&quot;dropping-particle&quot;:&quot;&quot;,&quot;non-dropping-particle&quot;:&quot;&quot;},{&quot;family&quot;:&quot;Deitcher&quot;,&quot;given&quot;:&quot;Yair&quot;,&quot;parse-names&quot;:false,&quot;dropping-particle&quot;:&quot;&quot;,&quot;non-dropping-particle&quot;:&quot;&quot;},{&quot;family&quot;:&quot;Piccione&quot;,&quot;given&quot;:&quot;Ruth Benavides&quot;,&quot;parse-names&quot;:false,&quot;dropping-particle&quot;:&quot;&quot;,&quot;non-dropping-particle&quot;:&quot;&quot;},{&quot;family&quot;:&quot;DeFelipe&quot;,&quot;given&quot;:&quot;Javier&quot;,&quot;parse-names&quot;:false,&quot;dropping-particle&quot;:&quot;&quot;,&quot;non-dropping-particle&quot;:&quot;&quot;},{&quot;family&quot;:&quot;Kock&quot;,&quot;given&quot;:&quot;Christiaan P.J.&quot;,&quot;parse-names&quot;:false,&quot;dropping-particle&quot;:&quot;&quot;,&quot;non-dropping-particle&quot;:&quot;de&quot;},{&quot;family&quot;:&quot;Mansvelder&quot;,&quot;given&quot;:&quot;Huibert D.&quot;,&quot;parse-names&quot;:false,&quot;dropping-particle&quot;:&quot;&quot;,&quot;non-dropping-particle&quot;:&quot;&quot;},{&quot;family&quot;:&quot;Segev&quot;,&quot;given&quot;:&quot;Idan&quot;,&quot;parse-names&quot;:false,&quot;dropping-particle&quot;:&quot;&quot;,&quot;non-dropping-particle&quot;:&quot;&quot;}],&quot;container-title&quot;:&quot;Frontiers in Cellular Neuroscience&quot;,&quot;DOI&quot;:&quot;10.3389/fncel.2018.00181&quot;,&quot;ISSN&quot;:&quot;16625102&quot;,&quot;issued&quot;:{&quot;date-parts&quot;:[[2018,6,29]]},&quot;abstract&quot;:&quot;We present detailed models of pyramidal cells from human neocortex, including models on their excitatory synapses, dendritic spines, dendritic NMDA- and somatic/axonal Na+ spikes that provided new insights into signal processing and computational capabilities of these principal cells. Six human layer 2 and layer 3 pyramidal cells (HL2/L3 PCs) were modeled, integrating detailed anatomical and physiological data from both fresh and postmortem tissues from human temporal cortex. The models predicted particularly large AMPA- and NMDA-conductances per synaptic contact (0.88 and 1.31 nS, respectively) and a steep dependence of the NMDA-conductance on voltage. These estimates were based on intracellular recordings from synaptically-connected HL2/L3 pairs, combined with extra-cellular current injections and use of synaptic blockers, and the assumption of five contacts per synaptic connection. A large dataset of high-resolution reconstructed HL2/L3 dendritic spines provided estimates for the EPSPs at the spine head (12.7 ± 4.6 mV), spine base (9.7 ± 5.0 mV), and soma (0.3 ± 0.1 mV), and for the spine neck resistance (50–80 MΩ). Matching the shape and firing pattern of experimental somatic Na+-spikes provided estimates for the density of the somatic/axonal excitable membrane ion channels, predicting that 134 ± 28 simultaneously activated HL2/L3-HL2/L3 synapses are required for generating (with 50% probability) a somatic Na+ spike. Dendritic NMDA spikes were triggered in the model when 20 ± 10 excitatory spinous synapses were simultaneously activated on individual dendritic branches. The particularly large number of basal dendrites in HL2/L3 PCs and the distinctive cable elongation of their terminals imply that ~25 NMDA-spikes could be generated independently and simultaneously in these cells, as compared to ~14 in L2/3 PCs from the rat somatosensory cortex. These multi-sites non-linear signals, together with the large (~30,000) excitatory synapses/cell, equip human L2/L3 PCs with enhanced computational capabilities. Our study provides the most comprehensive model of any human neuron to-date demonstrating the biophysical and computational distinctiveness of human cortical neurons.&quot;,&quot;publisher&quot;:&quot;Frontiers Media S.A.&quot;,&quot;volume&quot;:&quot;12&quot;,&quot;expandedJournalTitle&quot;:&quot;Frontiers in Cellular Neuroscience&quot;},&quot;isTemporary&quot;:false}],&quot;citationTag&quot;:&quot;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&quot;},{&quot;citationID&quot;:&quot;MENDELEY_CITATION_c4eaf57a-8b70-4ad5-a7ff-3c93eb54fff7&quot;,&quot;properties&quot;:{&quot;noteIndex&quot;:0},&quot;isEdited&quot;:false,&quot;manualOverride&quot;:{&quot;isManuallyOverridden&quot;:false,&quot;citeprocText&quot;:&quot;&lt;sup&gt;4&lt;/sup&gt;&quot;,&quot;manualOverrideText&quot;:&quot;&quot;},&quot;citationTag&quot;:&quot;MENDELEY_CITATION_v3_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&quot;,&quot;citationItems&quot;:[{&quot;id&quot;:&quot;476b3b17-f0fe-3bc9-bf0f-c4d4bf42c63e&quot;,&quot;itemData&quot;:{&quot;type&quot;:&quot;article-journal&quot;,&quot;id&quot;:&quot;476b3b17-f0fe-3bc9-bf0f-c4d4bf42c63e&quot;,&quot;title&quot;:&quot;Modeling Reveals Human-Rodent Differences in H-Current Kinetics Influencing Resonance in Cortical Layer 5 Neurons&quot;,&quot;author&quot;:[{&quot;family&quot;:&quot;Rich&quot;,&quot;given&quot;:&quot;Scott&quot;,&quot;parse-names&quot;:false,&quot;dropping-particle&quot;:&quot;&quot;,&quot;non-dropping-particle&quot;:&quot;&quot;},{&quot;family&quot;:&quot;Moradi Chameh&quot;,&quot;given&quot;:&quot;Homeira&quot;,&quot;parse-names&quot;:false,&quot;dropping-particle&quot;:&quot;&quot;,&quot;non-dropping-particle&quot;:&quot;&quot;},{&quot;family&quot;:&quot;Sekulic&quot;,&quot;given&quot;:&quot;Vladislav&quot;,&quot;parse-names&quot;:false,&quot;dropping-particle&quot;:&quot;&quot;,&quot;non-dropping-particle&quot;:&quot;&quot;},{&quot;family&quot;:&quot;Valiante&quot;,&quot;given&quot;:&quot;Taufik A.&quot;,&quot;parse-names&quot;:false,&quot;dropping-particle&quot;:&quot;&quot;,&quot;non-dropping-particle&quot;:&quot;&quot;},{&quot;family&quot;:&quot;Skinner&quot;,&quot;given&quot;:&quot;Frances K.&quot;,&quot;parse-names&quot;:false,&quot;dropping-particle&quot;:&quot;&quot;,&quot;non-dropping-particle&quot;:&quot;&quot;}],&quot;container-title&quot;:&quot;Cerebral Cortex&quot;,&quot;DOI&quot;:&quot;10.1093/cercor/bhaa261&quot;,&quot;ISSN&quot;:&quot;14602199&quot;,&quot;PMID&quot;:&quot;33068000&quot;,&quot;issued&quot;:{&quot;date-parts&quot;:[[2021,2,1]]},&quot;page&quot;:&quot;845-872&quot;,&quot;abstract&quot;:&quot;While our understanding of human neurons is often inferred from rodent data, inter-species differences between neurons can be captured by building cellular models specifically from human data. This includes understanding differences at the level of ion channels and their implications for human brain function. Thus, we here present a full spiking, biophysically detailed multi-compartment model of a human layer 5 (L5) cortical pyramidal cell. Model development was primarily based on morphological and electrophysiological data from the same human L5 neuron, avoiding confounds of experimental variability. Focus was placed on describing the behavior of the hyperpolarization-activated cation (h-) channel, given increasing interest in this channel due to its role in pacemaking and differentiating cell types. We ensured that the model exhibited post-inhibitory rebound spiking considering its relationship with the h-current, along with other general spiking characteristics. The model was validated against data not used in its development, which highlighted distinctly slower kinetics of the human h-current relative to the rodent setting. We linked the lack of subthreshold resonance observed in human L5 neurons to these human-specific h-current kinetics. This work shows that it is possible and necessary to build human-specific biophysical neuron models in order to understand human brain dynamics.&quot;,&quot;publisher&quot;:&quot;Oxford University Press&quot;,&quot;issue&quot;:&quot;2&quot;,&quot;volume&quot;:&quot;31&quot;,&quot;expandedJournalTitle&quot;:&quot;Cerebral Cortex&quot;},&quot;isTemporary&quot;:false}]}]"/>
+    <we:property name="MENDELEY_CITATIONS_STYLE" value="&quot;https://www.zotero.org/styles/nature-neuroscience&quot;"/>
+  </we:properties>
+  <we:bindings/>
+  <we:snapshot xmlns:r="http://schemas.openxmlformats.org/officeDocument/2006/relationships"/>
+</we:webextension>
+</file>
+
 <file path=customXml/item1.xml><?xml version="1.0" encoding="utf-8"?>
 <b:Sources xmlns:b="http://schemas.openxmlformats.org/officeDocument/2006/bibliography" xmlns="http://schemas.openxmlformats.org/officeDocument/2006/bibliography" SelectedStyle="\APASixthEditionOfficeOnline.xsl" StyleName="APA" Version="6"/>
 </file>

</xml_diff>